<commit_message>
Muutettu päivämäärät oikeiksi; toukokuu -> kesäkuu
</commit_message>
<xml_diff>
--- a/documentation/Blogi - Ominaisuudet.docx
+++ b/documentation/Blogi - Ominaisuudet.docx
@@ -400,7 +400,10 @@
               <w:cnfStyle w:val="000000000000" w:firstRow="0" w:lastRow="0" w:firstColumn="0" w:lastColumn="0" w:oddVBand="0" w:evenVBand="0" w:oddHBand="0" w:evenHBand="0" w:firstRowFirstColumn="0" w:firstRowLastColumn="0" w:lastRowFirstColumn="0" w:lastRowLastColumn="0"/>
             </w:pPr>
             <w:r>
-              <w:t>7.5.</w:t>
+              <w:t>7.6</w:t>
+            </w:r>
+            <w:r>
+              <w:t>.</w:t>
             </w:r>
           </w:p>
         </w:tc>
@@ -548,7 +551,10 @@
               <w:cnfStyle w:val="000000100000" w:firstRow="0" w:lastRow="0" w:firstColumn="0" w:lastColumn="0" w:oddVBand="0" w:evenVBand="0" w:oddHBand="1" w:evenHBand="0" w:firstRowFirstColumn="0" w:firstRowLastColumn="0" w:lastRowFirstColumn="0" w:lastRowLastColumn="0"/>
             </w:pPr>
             <w:r>
-              <w:t>8.5.</w:t>
+              <w:t>8.6</w:t>
+            </w:r>
+            <w:r>
+              <w:t>.</w:t>
             </w:r>
           </w:p>
         </w:tc>
@@ -785,7 +791,10 @@
               <w:cnfStyle w:val="000000100000" w:firstRow="0" w:lastRow="0" w:firstColumn="0" w:lastColumn="0" w:oddVBand="0" w:evenVBand="0" w:oddHBand="1" w:evenHBand="0" w:firstRowFirstColumn="0" w:firstRowLastColumn="0" w:lastRowFirstColumn="0" w:lastRowLastColumn="0"/>
             </w:pPr>
             <w:r>
-              <w:t>9.5.</w:t>
+              <w:t>9.6</w:t>
+            </w:r>
+            <w:r>
+              <w:t>.</w:t>
             </w:r>
           </w:p>
         </w:tc>
@@ -925,7 +934,10 @@
               <w:cnfStyle w:val="000000000000" w:firstRow="0" w:lastRow="0" w:firstColumn="0" w:lastColumn="0" w:oddVBand="0" w:evenVBand="0" w:oddHBand="0" w:evenHBand="0" w:firstRowFirstColumn="0" w:firstRowLastColumn="0" w:lastRowFirstColumn="0" w:lastRowLastColumn="0"/>
             </w:pPr>
             <w:r>
-              <w:t>10.5.</w:t>
+              <w:t>10.6</w:t>
+            </w:r>
+            <w:r>
+              <w:t>.</w:t>
             </w:r>
           </w:p>
         </w:tc>
@@ -1135,7 +1147,10 @@
               <w:cnfStyle w:val="000000000000" w:firstRow="0" w:lastRow="0" w:firstColumn="0" w:lastColumn="0" w:oddVBand="0" w:evenVBand="0" w:oddHBand="0" w:evenHBand="0" w:firstRowFirstColumn="0" w:firstRowLastColumn="0" w:lastRowFirstColumn="0" w:lastRowLastColumn="0"/>
             </w:pPr>
             <w:r>
-              <w:t>11.5.</w:t>
+              <w:t>11.6</w:t>
+            </w:r>
+            <w:r>
+              <w:t>.</w:t>
             </w:r>
           </w:p>
         </w:tc>
@@ -1361,7 +1376,10 @@
               <w:cnfStyle w:val="000000000000" w:firstRow="0" w:lastRow="0" w:firstColumn="0" w:lastColumn="0" w:oddVBand="0" w:evenVBand="0" w:oddHBand="0" w:evenHBand="0" w:firstRowFirstColumn="0" w:firstRowLastColumn="0" w:lastRowFirstColumn="0" w:lastRowLastColumn="0"/>
             </w:pPr>
             <w:r>
-              <w:t>12.5.</w:t>
+              <w:t>12.6</w:t>
+            </w:r>
+            <w:r>
+              <w:t>.</w:t>
             </w:r>
           </w:p>
         </w:tc>
@@ -1479,7 +1497,10 @@
               <w:cnfStyle w:val="000000000000" w:firstRow="0" w:lastRow="0" w:firstColumn="0" w:lastColumn="0" w:oddVBand="0" w:evenVBand="0" w:oddHBand="0" w:evenHBand="0" w:firstRowFirstColumn="0" w:firstRowLastColumn="0" w:lastRowFirstColumn="0" w:lastRowLastColumn="0"/>
             </w:pPr>
             <w:r>
-              <w:t>13.5.</w:t>
+              <w:t>13.6</w:t>
+            </w:r>
+            <w:r>
+              <w:t>.</w:t>
             </w:r>
           </w:p>
         </w:tc>
@@ -1575,7 +1596,10 @@
               <w:cnfStyle w:val="000000000000" w:firstRow="0" w:lastRow="0" w:firstColumn="0" w:lastColumn="0" w:oddVBand="0" w:evenVBand="0" w:oddHBand="0" w:evenHBand="0" w:firstRowFirstColumn="0" w:firstRowLastColumn="0" w:lastRowFirstColumn="0" w:lastRowLastColumn="0"/>
             </w:pPr>
             <w:r>
-              <w:t>14.5.</w:t>
+              <w:t>14.6</w:t>
+            </w:r>
+            <w:r>
+              <w:t>.</w:t>
             </w:r>
           </w:p>
         </w:tc>
@@ -1736,7 +1760,12 @@
               <w:cnfStyle w:val="000000100000" w:firstRow="0" w:lastRow="0" w:firstColumn="0" w:lastColumn="0" w:oddVBand="0" w:evenVBand="0" w:oddHBand="1" w:evenHBand="0" w:firstRowFirstColumn="0" w:firstRowLastColumn="0" w:lastRowFirstColumn="0" w:lastRowLastColumn="0"/>
             </w:pPr>
             <w:r>
-              <w:t>15.5.</w:t>
+              <w:t>15.6</w:t>
+            </w:r>
+            <w:bookmarkStart w:id="0" w:name="_GoBack"/>
+            <w:bookmarkEnd w:id="0"/>
+            <w:r>
+              <w:t>.</w:t>
             </w:r>
           </w:p>
         </w:tc>
@@ -2256,10 +2285,7 @@
       </w:r>
       <w:proofErr w:type="gramEnd"/>
     </w:p>
-    <w:p>
-      <w:bookmarkStart w:id="0" w:name="_GoBack"/>
-      <w:bookmarkEnd w:id="0"/>
-    </w:p>
+    <w:p/>
     <w:p>
       <w:pPr>
         <w:pStyle w:val="Otsikko2"/>

</xml_diff>

<commit_message>
Laitettu dokumentaation väliaikaistiedosto ignoreen
</commit_message>
<xml_diff>
--- a/documentation/Blogi - Ominaisuudet.docx
+++ b/documentation/Blogi - Ominaisuudet.docx
@@ -939,8 +939,6 @@
             </w:pPr>
           </w:p>
         </w:tc>
-        <w:bookmarkStart w:id="0" w:name="_GoBack"/>
-        <w:bookmarkEnd w:id="0"/>
       </w:tr>
       <w:tr>
         <w:trPr>
@@ -2899,6 +2897,11 @@
             <w:pPr>
               <w:cnfStyle w:val="000000000000" w:firstRow="0" w:lastRow="0" w:firstColumn="0" w:lastColumn="0" w:oddVBand="0" w:evenVBand="0" w:oddHBand="0" w:evenHBand="0" w:firstRowFirstColumn="0" w:firstRowLastColumn="0" w:lastRowFirstColumn="0" w:lastRowLastColumn="0"/>
             </w:pPr>
+            <w:r>
+              <w:t>su</w:t>
+            </w:r>
+            <w:bookmarkStart w:id="0" w:name="_GoBack"/>
+            <w:bookmarkEnd w:id="0"/>
           </w:p>
         </w:tc>
         <w:tc>
@@ -3002,6 +3005,9 @@
             <w:pPr>
               <w:cnfStyle w:val="000000000000" w:firstRow="0" w:lastRow="0" w:firstColumn="0" w:lastColumn="0" w:oddVBand="0" w:evenVBand="0" w:oddHBand="0" w:evenHBand="0" w:firstRowFirstColumn="0" w:firstRowLastColumn="0" w:lastRowFirstColumn="0" w:lastRowLastColumn="0"/>
             </w:pPr>
+            <w:r>
+              <w:t>su</w:t>
+            </w:r>
           </w:p>
         </w:tc>
         <w:tc>

</xml_diff>

<commit_message>
Poistettu About Me -osio menusta. Yksinkertaisetettu menun luovaa php-koodia.
</commit_message>
<xml_diff>
--- a/documentation/Blogi - Ominaisuudet.docx
+++ b/documentation/Blogi - Ominaisuudet.docx
@@ -166,15 +166,7 @@
               <w:cnfStyle w:val="000000000000" w:firstRow="0" w:lastRow="0" w:firstColumn="0" w:lastColumn="0" w:oddVBand="0" w:evenVBand="0" w:oddHBand="0" w:evenHBand="0" w:firstRowFirstColumn="0" w:firstRowLastColumn="0" w:lastRowFirstColumn="0" w:lastRowLastColumn="0"/>
             </w:pPr>
             <w:r>
-              <w:t xml:space="preserve">Kuvan </w:t>
-            </w:r>
-            <w:proofErr w:type="spellStart"/>
-            <w:r>
-              <w:t>uploadaus</w:t>
-            </w:r>
-            <w:proofErr w:type="spellEnd"/>
-            <w:r>
-              <w:t>. Ei tehty validointia</w:t>
+              <w:t>Kuvan uploadaus. Ei tehty validointia</w:t>
             </w:r>
           </w:p>
         </w:tc>
@@ -222,21 +214,8 @@
             <w:pPr>
               <w:cnfStyle w:val="000000100000" w:firstRow="0" w:lastRow="0" w:firstColumn="0" w:lastColumn="0" w:oddVBand="0" w:evenVBand="0" w:oddHBand="1" w:evenHBand="0" w:firstRowFirstColumn="0" w:firstRowLastColumn="0" w:lastRowFirstColumn="0" w:lastRowLastColumn="0"/>
             </w:pPr>
-            <w:proofErr w:type="spellStart"/>
-            <w:r>
-              <w:t>Tagien</w:t>
-            </w:r>
-            <w:proofErr w:type="spellEnd"/>
-            <w:r>
-              <w:t xml:space="preserve"> valitseminen </w:t>
-            </w:r>
-            <w:proofErr w:type="spellStart"/>
-            <w:r>
-              <w:t>check</w:t>
-            </w:r>
-            <w:proofErr w:type="spellEnd"/>
-            <w:r>
-              <w:t xml:space="preserve"> boxeista</w:t>
+            <w:r>
+              <w:t>Tagien valitseminen check boxeista</w:t>
             </w:r>
           </w:p>
         </w:tc>
@@ -281,29 +260,8 @@
             <w:pPr>
               <w:cnfStyle w:val="000000000000" w:firstRow="0" w:lastRow="0" w:firstColumn="0" w:lastColumn="0" w:oddVBand="0" w:evenVBand="0" w:oddHBand="0" w:evenHBand="0" w:firstRowFirstColumn="0" w:firstRowLastColumn="0" w:lastRowFirstColumn="0" w:lastRowLastColumn="0"/>
             </w:pPr>
-            <w:proofErr w:type="spellStart"/>
-            <w:r>
-              <w:t>Form</w:t>
-            </w:r>
-            <w:proofErr w:type="spellEnd"/>
-            <w:r>
-              <w:t xml:space="preserve">-tyylin </w:t>
-            </w:r>
-            <w:proofErr w:type="spellStart"/>
-            <w:r>
-              <w:t>refaktorointi</w:t>
-            </w:r>
-            <w:proofErr w:type="spellEnd"/>
-            <w:r>
-              <w:t xml:space="preserve"> </w:t>
-            </w:r>
-            <w:proofErr w:type="spellStart"/>
-            <w:r>
-              <w:t>floateiksi</w:t>
-            </w:r>
-            <w:proofErr w:type="spellEnd"/>
-            <w:r>
-              <w:t>.</w:t>
+            <w:r>
+              <w:t>Form-tyylin refaktorointi floateiksi.</w:t>
             </w:r>
           </w:p>
         </w:tc>
@@ -351,21 +309,8 @@
             <w:pPr>
               <w:cnfStyle w:val="000000100000" w:firstRow="0" w:lastRow="0" w:firstColumn="0" w:lastColumn="0" w:oddVBand="0" w:evenVBand="0" w:oddHBand="1" w:evenHBand="0" w:firstRowFirstColumn="0" w:firstRowLastColumn="0" w:lastRowFirstColumn="0" w:lastRowLastColumn="0"/>
             </w:pPr>
-            <w:proofErr w:type="spellStart"/>
-            <w:r>
-              <w:t>Tagien</w:t>
-            </w:r>
-            <w:proofErr w:type="spellEnd"/>
-            <w:r>
-              <w:t xml:space="preserve"> ottaminen </w:t>
-            </w:r>
-            <w:proofErr w:type="spellStart"/>
-            <w:r>
-              <w:t>add_post.php:hen</w:t>
-            </w:r>
-            <w:proofErr w:type="spellEnd"/>
-            <w:r>
-              <w:t xml:space="preserve"> dynaamisesti tietokannasta.</w:t>
+            <w:r>
+              <w:t>Tagien ottaminen add_post.php:hen dynaamisesti tietokannasta.</w:t>
             </w:r>
           </w:p>
         </w:tc>
@@ -504,13 +449,8 @@
             <w:pPr>
               <w:cnfStyle w:val="000000000000" w:firstRow="0" w:lastRow="0" w:firstColumn="0" w:lastColumn="0" w:oddVBand="0" w:evenVBand="0" w:oddHBand="0" w:evenHBand="0" w:firstRowFirstColumn="0" w:firstRowLastColumn="0" w:lastRowFirstColumn="0" w:lastRowLastColumn="0"/>
             </w:pPr>
-            <w:proofErr w:type="spellStart"/>
-            <w:r>
-              <w:t>Add_post</w:t>
-            </w:r>
-            <w:proofErr w:type="spellEnd"/>
-            <w:r>
-              <w:t xml:space="preserve"> teemaan sopivaksi</w:t>
+            <w:r>
+              <w:t>Add_post teemaan sopivaksi</w:t>
             </w:r>
           </w:p>
         </w:tc>
@@ -603,37 +543,8 @@
             <w:pPr>
               <w:cnfStyle w:val="000000000000" w:firstRow="0" w:lastRow="0" w:firstColumn="0" w:lastColumn="0" w:oddVBand="0" w:evenVBand="0" w:oddHBand="0" w:evenHBand="0" w:firstRowFirstColumn="0" w:firstRowLastColumn="0" w:lastRowFirstColumn="0" w:lastRowLastColumn="0"/>
             </w:pPr>
-            <w:proofErr w:type="spellStart"/>
-            <w:r>
-              <w:t>Tagien</w:t>
-            </w:r>
-            <w:proofErr w:type="spellEnd"/>
-            <w:r>
-              <w:t xml:space="preserve"> mukainen </w:t>
-            </w:r>
-            <w:proofErr w:type="spellStart"/>
-            <w:r>
-              <w:t>post</w:t>
-            </w:r>
-            <w:proofErr w:type="spellEnd"/>
-            <w:r>
-              <w:t xml:space="preserve">-listaus. </w:t>
-            </w:r>
-            <w:proofErr w:type="gramStart"/>
-            <w:r>
-              <w:t>Tageissa myös linkit.</w:t>
-            </w:r>
-            <w:proofErr w:type="gramEnd"/>
-            <w:r>
-              <w:t xml:space="preserve"> Sidebaariin </w:t>
-            </w:r>
-            <w:proofErr w:type="spellStart"/>
-            <w:r>
-              <w:t>tagilistaus</w:t>
-            </w:r>
-            <w:proofErr w:type="spellEnd"/>
-            <w:r>
-              <w:t>.</w:t>
+            <w:r>
+              <w:t>Tagien mukainen post-listaus. Tageissa myös linkit. Sidebaariin tagilistaus.</w:t>
             </w:r>
           </w:p>
         </w:tc>
@@ -682,26 +593,10 @@
               <w:cnfStyle w:val="000000100000" w:firstRow="0" w:lastRow="0" w:firstColumn="0" w:lastColumn="0" w:oddVBand="0" w:evenVBand="0" w:oddHBand="1" w:evenHBand="0" w:firstRowFirstColumn="0" w:firstRowLastColumn="0" w:lastRowFirstColumn="0" w:lastRowLastColumn="0"/>
             </w:pPr>
             <w:r>
-              <w:t xml:space="preserve">Näytetään </w:t>
-            </w:r>
-            <w:proofErr w:type="spellStart"/>
-            <w:r>
-              <w:t>add_posti:ssa</w:t>
-            </w:r>
-            <w:proofErr w:type="spellEnd"/>
-            <w:r>
-              <w:t xml:space="preserve"> virheitä käyttäjälle. Esim. kun </w:t>
-            </w:r>
-            <w:proofErr w:type="spellStart"/>
-            <w:r>
-              <w:t>lo</w:t>
-            </w:r>
-            <w:r>
-              <w:t>makeen</w:t>
-            </w:r>
-            <w:proofErr w:type="spellEnd"/>
-            <w:r>
-              <w:t xml:space="preserve"> pakolliset kentät ovat tyhjiä.</w:t>
+              <w:t>Näytetään add_posti:ssa virheitä käyttäjälle. Esim. kun lo</w:t>
+            </w:r>
+            <w:r>
+              <w:t>makeen pakolliset kentät ovat tyhjiä.</w:t>
             </w:r>
           </w:p>
         </w:tc>
@@ -1030,23 +925,7 @@
               <w:cnfStyle w:val="000000000000" w:firstRow="0" w:lastRow="0" w:firstColumn="0" w:lastColumn="0" w:oddVBand="0" w:evenVBand="0" w:oddHBand="0" w:evenHBand="0" w:firstRowFirstColumn="0" w:firstRowLastColumn="0" w:lastRowFirstColumn="0" w:lastRowLastColumn="0"/>
             </w:pPr>
             <w:r>
-              <w:t xml:space="preserve">Sidebaariin: </w:t>
-            </w:r>
-            <w:proofErr w:type="spellStart"/>
-            <w:r>
-              <w:t>most</w:t>
-            </w:r>
-            <w:proofErr w:type="spellEnd"/>
-            <w:r>
-              <w:t xml:space="preserve"> </w:t>
-            </w:r>
-            <w:proofErr w:type="spellStart"/>
-            <w:r>
-              <w:t>commented</w:t>
-            </w:r>
-            <w:proofErr w:type="spellEnd"/>
-            <w:r>
-              <w:t>.</w:t>
+              <w:t>Sidebaariin: most commented.</w:t>
             </w:r>
           </w:p>
         </w:tc>
@@ -1095,13 +974,8 @@
               <w:cnfStyle w:val="000000100000" w:firstRow="0" w:lastRow="0" w:firstColumn="0" w:lastColumn="0" w:oddVBand="0" w:evenVBand="0" w:oddHBand="1" w:evenHBand="0" w:firstRowFirstColumn="0" w:firstRowLastColumn="0" w:lastRowFirstColumn="0" w:lastRowLastColumn="0"/>
             </w:pPr>
             <w:r>
-              <w:t xml:space="preserve">IP-kirjautuminen. </w:t>
-            </w:r>
-            <w:proofErr w:type="gramStart"/>
-            <w:r>
-              <w:t>Sallittu Erik(114.199. -alkuinen), Henrik, Pekka</w:t>
-            </w:r>
-            <w:proofErr w:type="gramEnd"/>
+              <w:t>IP-kirjautuminen. Sallittu Erik(114.199. -alkuinen), Henrik, Pekka</w:t>
+            </w:r>
           </w:p>
         </w:tc>
       </w:tr>
@@ -1194,31 +1068,7 @@
               <w:cnfStyle w:val="000000100000" w:firstRow="0" w:lastRow="0" w:firstColumn="0" w:lastColumn="0" w:oddVBand="0" w:evenVBand="0" w:oddHBand="1" w:evenHBand="0" w:firstRowFirstColumn="0" w:firstRowLastColumn="0" w:lastRowFirstColumn="0" w:lastRowLastColumn="0"/>
             </w:pPr>
             <w:r>
-              <w:t xml:space="preserve">Korjattu </w:t>
-            </w:r>
-            <w:proofErr w:type="spellStart"/>
-            <w:r>
-              <w:t>bugi</w:t>
-            </w:r>
-            <w:proofErr w:type="spellEnd"/>
-            <w:r>
-              <w:t xml:space="preserve">, joka tuli </w:t>
-            </w:r>
-            <w:proofErr w:type="spellStart"/>
-            <w:r>
-              <w:t>most</w:t>
-            </w:r>
-            <w:proofErr w:type="spellEnd"/>
-            <w:r>
-              <w:t xml:space="preserve"> </w:t>
-            </w:r>
-            <w:proofErr w:type="spellStart"/>
-            <w:r>
-              <w:t>commented</w:t>
-            </w:r>
-            <w:proofErr w:type="spellEnd"/>
-            <w:r>
-              <w:t xml:space="preserve"> -ominaisuuden myötä.</w:t>
+              <w:t>Korjattu bugi, joka tuli most commented -ominaisuuden myötä.</w:t>
             </w:r>
           </w:p>
         </w:tc>
@@ -1312,11 +1162,9 @@
             <w:pPr>
               <w:cnfStyle w:val="000000100000" w:firstRow="0" w:lastRow="0" w:firstColumn="0" w:lastColumn="0" w:oddVBand="0" w:evenVBand="0" w:oddHBand="1" w:evenHBand="0" w:firstRowFirstColumn="0" w:firstRowLastColumn="0" w:lastRowFirstColumn="0" w:lastRowLastColumn="0"/>
             </w:pPr>
-            <w:proofErr w:type="gramStart"/>
             <w:r>
               <w:t>Simppeli versio kirjautumissysteemistä (1-käyttäjä).</w:t>
             </w:r>
-            <w:proofErr w:type="gramEnd"/>
           </w:p>
           <w:p>
             <w:pPr>
@@ -1420,23 +1268,7 @@
               <w:cnfStyle w:val="000000100000" w:firstRow="0" w:lastRow="0" w:firstColumn="0" w:lastColumn="0" w:oddVBand="0" w:evenVBand="0" w:oddHBand="1" w:evenHBand="0" w:firstRowFirstColumn="0" w:firstRowLastColumn="0" w:lastRowFirstColumn="0" w:lastRowLastColumn="0"/>
             </w:pPr>
             <w:r>
-              <w:t xml:space="preserve">Ilmoitetaan käyttäjälle liian isosta </w:t>
-            </w:r>
-            <w:proofErr w:type="spellStart"/>
-            <w:r>
-              <w:t>postauskuvasta</w:t>
-            </w:r>
-            <w:proofErr w:type="spellEnd"/>
-            <w:r>
-              <w:t>: 0,5 MB. Lähteet: https</w:t>
-            </w:r>
-            <w:proofErr w:type="gramStart"/>
-            <w:r>
-              <w:t>://</w:t>
-            </w:r>
-            <w:proofErr w:type="gramEnd"/>
-            <w:r>
-              <w:t>www.flynsarmy.com/2013/10/_files-and-_post-empty-in-php-when-uploading-large-files/</w:t>
+              <w:t>Ilmoitetaan käyttäjälle liian isosta postauskuvasta: 0,5 MB. Lähteet: https://www.flynsarmy.com/2013/10/_files-and-_post-empty-in-php-when-uploading-large-files/</w:t>
             </w:r>
           </w:p>
           <w:p>
@@ -1537,11 +1369,9 @@
             <w:pPr>
               <w:cnfStyle w:val="000000100000" w:firstRow="0" w:lastRow="0" w:firstColumn="0" w:lastColumn="0" w:oddVBand="0" w:evenVBand="0" w:oddHBand="1" w:evenHBand="0" w:firstRowFirstColumn="0" w:firstRowLastColumn="0" w:lastRowFirstColumn="0" w:lastRowLastColumn="0"/>
             </w:pPr>
-            <w:proofErr w:type="gramStart"/>
             <w:r>
               <w:t>Minimerkkimäärän lisäys hakukenttään.</w:t>
             </w:r>
-            <w:proofErr w:type="gramEnd"/>
           </w:p>
         </w:tc>
       </w:tr>
@@ -1634,15 +1464,7 @@
               <w:cnfStyle w:val="000000100000" w:firstRow="0" w:lastRow="0" w:firstColumn="0" w:lastColumn="0" w:oddVBand="0" w:evenVBand="0" w:oddHBand="1" w:evenHBand="0" w:firstRowFirstColumn="0" w:firstRowLastColumn="0" w:lastRowFirstColumn="0" w:lastRowLastColumn="0"/>
             </w:pPr>
             <w:r>
-              <w:t xml:space="preserve">Laitetaan oletussijainto, jos </w:t>
-            </w:r>
-            <w:proofErr w:type="spellStart"/>
-            <w:r>
-              <w:t>postId:n</w:t>
-            </w:r>
-            <w:proofErr w:type="spellEnd"/>
-            <w:r>
-              <w:t xml:space="preserve"> jättää tyhjäksi tai laittaa väärän numeron</w:t>
+              <w:t>Laitetaan oletussijainto, jos postId:n jättää tyhjäksi tai laittaa väärän numeron</w:t>
             </w:r>
           </w:p>
         </w:tc>
@@ -1687,19 +1509,9 @@
             <w:pPr>
               <w:cnfStyle w:val="000000000000" w:firstRow="0" w:lastRow="0" w:firstColumn="0" w:lastColumn="0" w:oddVBand="0" w:evenVBand="0" w:oddHBand="0" w:evenHBand="0" w:firstRowFirstColumn="0" w:firstRowLastColumn="0" w:lastRowFirstColumn="0" w:lastRowLastColumn="0"/>
             </w:pPr>
-            <w:proofErr w:type="gramStart"/>
-            <w:r>
-              <w:t xml:space="preserve">Kännykkäversio (lisätty </w:t>
-            </w:r>
-            <w:proofErr w:type="spellStart"/>
-            <w:r>
-              <w:t>responsiivinen</w:t>
-            </w:r>
-            <w:proofErr w:type="spellEnd"/>
-            <w:r>
-              <w:t xml:space="preserve"> menu)</w:t>
-            </w:r>
-            <w:proofErr w:type="gramEnd"/>
+            <w:r>
+              <w:t>Kännykkäversio (lisätty responsiivinen menu)</w:t>
+            </w:r>
           </w:p>
         </w:tc>
       </w:tr>
@@ -1794,29 +1606,8 @@
               </w:tabs>
               <w:cnfStyle w:val="000000000000" w:firstRow="0" w:lastRow="0" w:firstColumn="0" w:lastColumn="0" w:oddVBand="0" w:evenVBand="0" w:oddHBand="0" w:evenHBand="0" w:firstRowFirstColumn="0" w:firstRowLastColumn="0" w:lastRowFirstColumn="0" w:lastRowLastColumn="0"/>
             </w:pPr>
-            <w:proofErr w:type="spellStart"/>
-            <w:r>
-              <w:t>index</w:t>
-            </w:r>
-            <w:proofErr w:type="spellEnd"/>
-            <w:r>
-              <w:t xml:space="preserve">-linkki </w:t>
-            </w:r>
-            <w:proofErr w:type="spellStart"/>
-            <w:r>
-              <w:t>headeriin</w:t>
-            </w:r>
-            <w:proofErr w:type="spellEnd"/>
-            <w:r>
-              <w:t xml:space="preserve"> (korea </w:t>
-            </w:r>
-            <w:proofErr w:type="spellStart"/>
-            <w:r>
-              <w:t>blog</w:t>
-            </w:r>
-            <w:proofErr w:type="spellEnd"/>
-            <w:r>
-              <w:t xml:space="preserve"> tekstiin)</w:t>
+            <w:r>
+              <w:t>index-linkki headeriin (korea blog tekstiin)</w:t>
             </w:r>
           </w:p>
         </w:tc>
@@ -1865,39 +1656,7 @@
               <w:cnfStyle w:val="000000100000" w:firstRow="0" w:lastRow="0" w:firstColumn="0" w:lastColumn="0" w:oddVBand="0" w:evenVBand="0" w:oddHBand="1" w:evenHBand="0" w:firstRowFirstColumn="0" w:firstRowLastColumn="0" w:lastRowFirstColumn="0" w:lastRowLastColumn="0"/>
             </w:pPr>
             <w:r>
-              <w:t xml:space="preserve">Muuta </w:t>
-            </w:r>
-            <w:proofErr w:type="spellStart"/>
-            <w:r>
-              <w:t>add</w:t>
-            </w:r>
-            <w:proofErr w:type="spellEnd"/>
-            <w:r>
-              <w:t xml:space="preserve"> </w:t>
-            </w:r>
-            <w:proofErr w:type="spellStart"/>
-            <w:r>
-              <w:t>tag</w:t>
-            </w:r>
-            <w:proofErr w:type="spellEnd"/>
-            <w:r>
-              <w:t xml:space="preserve"> ja </w:t>
-            </w:r>
-            <w:proofErr w:type="spellStart"/>
-            <w:r>
-              <w:t>add</w:t>
-            </w:r>
-            <w:proofErr w:type="spellEnd"/>
-            <w:r>
-              <w:t xml:space="preserve"> </w:t>
-            </w:r>
-            <w:proofErr w:type="spellStart"/>
-            <w:r>
-              <w:t>post</w:t>
-            </w:r>
-            <w:proofErr w:type="spellEnd"/>
-            <w:r>
-              <w:t xml:space="preserve"> paikkaa</w:t>
+              <w:t>Muuta add tag ja add post paikkaa</w:t>
             </w:r>
           </w:p>
         </w:tc>
@@ -1943,23 +1702,7 @@
               <w:cnfStyle w:val="000000000000" w:firstRow="0" w:lastRow="0" w:firstColumn="0" w:lastColumn="0" w:oddVBand="0" w:evenVBand="0" w:oddHBand="0" w:evenHBand="0" w:firstRowFirstColumn="0" w:firstRowLastColumn="0" w:lastRowFirstColumn="0" w:lastRowLastColumn="0"/>
             </w:pPr>
             <w:r>
-              <w:t xml:space="preserve">Suora kommenttilinkki </w:t>
-            </w:r>
-            <w:proofErr w:type="spellStart"/>
-            <w:r>
-              <w:t>Most</w:t>
-            </w:r>
-            <w:proofErr w:type="spellEnd"/>
-            <w:r>
-              <w:t xml:space="preserve"> </w:t>
-            </w:r>
-            <w:proofErr w:type="spellStart"/>
-            <w:r>
-              <w:t>Commentediin</w:t>
-            </w:r>
-            <w:proofErr w:type="spellEnd"/>
-            <w:r>
-              <w:t>.</w:t>
+              <w:t>Suora kommenttilinkki Most Commentediin.</w:t>
             </w:r>
           </w:p>
         </w:tc>
@@ -2008,15 +1751,7 @@
               <w:cnfStyle w:val="000000100000" w:firstRow="0" w:lastRow="0" w:firstColumn="0" w:lastColumn="0" w:oddVBand="0" w:evenVBand="0" w:oddHBand="1" w:evenHBand="0" w:firstRowFirstColumn="0" w:firstRowLastColumn="0" w:lastRowFirstColumn="0" w:lastRowLastColumn="0"/>
             </w:pPr>
             <w:r>
-              <w:t xml:space="preserve">Muuta kaikki suomenkieliset </w:t>
-            </w:r>
-            <w:proofErr w:type="spellStart"/>
-            <w:r>
-              <w:t>fronttijutut</w:t>
-            </w:r>
-            <w:proofErr w:type="spellEnd"/>
-            <w:r>
-              <w:t xml:space="preserve"> englanniksi.</w:t>
+              <w:t>Muuta kaikki suomenkieliset fronttijutut englanniksi.</w:t>
             </w:r>
           </w:p>
         </w:tc>
@@ -2127,50 +1862,12 @@
                 <w:lang w:val="sv-SE"/>
               </w:rPr>
             </w:pPr>
-            <w:proofErr w:type="spellStart"/>
             <w:r>
               <w:rPr>
                 <w:lang w:val="sv-SE"/>
               </w:rPr>
-              <w:t>Tagien</w:t>
-            </w:r>
-            <w:proofErr w:type="spellEnd"/>
-            <w:r>
-              <w:rPr>
-                <w:lang w:val="sv-SE"/>
-              </w:rPr>
-              <w:t xml:space="preserve"> </w:t>
-            </w:r>
-            <w:proofErr w:type="spellStart"/>
-            <w:r>
-              <w:rPr>
-                <w:lang w:val="sv-SE"/>
-              </w:rPr>
-              <w:t>lisäys</w:t>
-            </w:r>
-            <w:proofErr w:type="spellEnd"/>
-            <w:r>
-              <w:rPr>
-                <w:lang w:val="sv-SE"/>
-              </w:rPr>
-              <w:t xml:space="preserve"> </w:t>
-            </w:r>
-            <w:proofErr w:type="spellStart"/>
-            <w:r>
-              <w:rPr>
-                <w:lang w:val="sv-SE"/>
-              </w:rPr>
-              <w:t>Add_post.</w:t>
-            </w:r>
-            <w:proofErr w:type="gramStart"/>
-            <w:r>
-              <w:rPr>
-                <w:lang w:val="sv-SE"/>
-              </w:rPr>
-              <w:t>php:ssa</w:t>
-            </w:r>
-            <w:proofErr w:type="spellEnd"/>
-            <w:proofErr w:type="gramEnd"/>
+              <w:t>Tagien lisäys Add_post.php:ssa</w:t>
+            </w:r>
           </w:p>
         </w:tc>
       </w:tr>
@@ -2215,13 +1912,8 @@
               <w:cnfStyle w:val="000000000000" w:firstRow="0" w:lastRow="0" w:firstColumn="0" w:lastColumn="0" w:oddVBand="0" w:evenVBand="0" w:oddHBand="0" w:evenHBand="0" w:firstRowFirstColumn="0" w:firstRowLastColumn="0" w:lastRowFirstColumn="0" w:lastRowLastColumn="0"/>
             </w:pPr>
             <w:r>
-              <w:t xml:space="preserve">Tarkistus, että pakolliset kentät täyteen </w:t>
-            </w:r>
-            <w:proofErr w:type="spellStart"/>
-            <w:r>
-              <w:t>commentoinnissa</w:t>
-            </w:r>
-            <w:proofErr w:type="spellEnd"/>
+              <w:t>Tarkistus, että pakolliset kentät täyteen commentoinnissa</w:t>
+            </w:r>
           </w:p>
         </w:tc>
       </w:tr>
@@ -2268,29 +1960,8 @@
             <w:pPr>
               <w:cnfStyle w:val="000000100000" w:firstRow="0" w:lastRow="0" w:firstColumn="0" w:lastColumn="0" w:oddVBand="0" w:evenVBand="0" w:oddHBand="1" w:evenHBand="0" w:firstRowFirstColumn="0" w:firstRowLastColumn="0" w:lastRowFirstColumn="0" w:lastRowLastColumn="0"/>
             </w:pPr>
-            <w:proofErr w:type="spellStart"/>
-            <w:r>
-              <w:t>Postauksien</w:t>
-            </w:r>
-            <w:proofErr w:type="spellEnd"/>
-            <w:r>
-              <w:t xml:space="preserve"> </w:t>
-            </w:r>
-            <w:proofErr w:type="spellStart"/>
-            <w:r>
-              <w:t>sivuointi</w:t>
-            </w:r>
-            <w:proofErr w:type="spellEnd"/>
-            <w:r>
-              <w:t xml:space="preserve"> (ks. video </w:t>
-            </w:r>
-            <w:proofErr w:type="spellStart"/>
-            <w:r>
-              <w:t>youtubesta</w:t>
-            </w:r>
-            <w:proofErr w:type="spellEnd"/>
-            <w:r>
-              <w:t>)</w:t>
+            <w:r>
+              <w:t>Postauksien sivuointi (ks. video youtubesta)</w:t>
             </w:r>
           </w:p>
         </w:tc>
@@ -2387,31 +2058,7 @@
               <w:cnfStyle w:val="000000100000" w:firstRow="0" w:lastRow="0" w:firstColumn="0" w:lastColumn="0" w:oddVBand="0" w:evenVBand="0" w:oddHBand="1" w:evenHBand="0" w:firstRowFirstColumn="0" w:firstRowLastColumn="0" w:lastRowFirstColumn="0" w:lastRowLastColumn="0"/>
             </w:pPr>
             <w:r>
-              <w:t xml:space="preserve">Kommenttien </w:t>
-            </w:r>
-            <w:proofErr w:type="spellStart"/>
-            <w:r>
-              <w:t>spämmiesto</w:t>
-            </w:r>
-            <w:proofErr w:type="spellEnd"/>
-            <w:r>
-              <w:t xml:space="preserve"> (30 s </w:t>
-            </w:r>
-            <w:proofErr w:type="spellStart"/>
-            <w:r>
-              <w:t>cool</w:t>
-            </w:r>
-            <w:proofErr w:type="spellEnd"/>
-            <w:r>
-              <w:t xml:space="preserve"> </w:t>
-            </w:r>
-            <w:proofErr w:type="spellStart"/>
-            <w:r>
-              <w:t>down</w:t>
-            </w:r>
-            <w:proofErr w:type="spellEnd"/>
-            <w:r>
-              <w:t xml:space="preserve"> aika)</w:t>
+              <w:t>Kommenttien spämmiesto (30 s cool down aika)</w:t>
             </w:r>
           </w:p>
         </w:tc>
@@ -2460,31 +2107,7 @@
               <w:cnfStyle w:val="000000000000" w:firstRow="0" w:lastRow="0" w:firstColumn="0" w:lastColumn="0" w:oddVBand="0" w:evenVBand="0" w:oddHBand="0" w:evenHBand="0" w:firstRowFirstColumn="0" w:firstRowLastColumn="0" w:lastRowFirstColumn="0" w:lastRowLastColumn="0"/>
             </w:pPr>
             <w:r>
-              <w:t>Otsikoiden ja leipätekstin fonttien muuttaminen (</w:t>
-            </w:r>
-            <w:proofErr w:type="spellStart"/>
-            <w:r>
-              <w:t>googlefont</w:t>
-            </w:r>
-            <w:proofErr w:type="spellEnd"/>
-            <w:r>
-              <w:t xml:space="preserve"> - </w:t>
-            </w:r>
-            <w:proofErr w:type="spellStart"/>
-            <w:r>
-              <w:t>font</w:t>
-            </w:r>
-            <w:proofErr w:type="spellEnd"/>
-            <w:r>
-              <w:t xml:space="preserve"> </w:t>
-            </w:r>
-            <w:proofErr w:type="spellStart"/>
-            <w:r>
-              <w:t>pairing</w:t>
-            </w:r>
-            <w:proofErr w:type="spellEnd"/>
-            <w:r>
-              <w:t>)</w:t>
+              <w:t>Otsikoiden ja leipätekstin fonttien muuttaminen (googlefont - font pairing)</w:t>
             </w:r>
           </w:p>
         </w:tc>
@@ -2578,37 +2201,8 @@
               <w:cnfStyle w:val="000000000000" w:firstRow="0" w:lastRow="0" w:firstColumn="0" w:lastColumn="0" w:oddVBand="0" w:evenVBand="0" w:oddHBand="0" w:evenHBand="0" w:firstRowFirstColumn="0" w:firstRowLastColumn="0" w:lastRowFirstColumn="0" w:lastRowLastColumn="0"/>
             </w:pPr>
             <w:r>
-              <w:t xml:space="preserve">Estetään pääsy </w:t>
-            </w:r>
-            <w:proofErr w:type="spellStart"/>
-            <w:r>
-              <w:t>submit.php</w:t>
-            </w:r>
-            <w:proofErr w:type="spellEnd"/>
-            <w:r>
-              <w:t xml:space="preserve"> (hakusana: </w:t>
-            </w:r>
-            <w:proofErr w:type="spellStart"/>
-            <w:r>
-              <w:t>post</w:t>
-            </w:r>
-            <w:proofErr w:type="spellEnd"/>
-            <w:r>
-              <w:t xml:space="preserve"> </w:t>
-            </w:r>
-            <w:proofErr w:type="spellStart"/>
-            <w:r>
-              <w:t>curl</w:t>
-            </w:r>
-            <w:proofErr w:type="spellEnd"/>
-            <w:r>
-              <w:t>) -</w:t>
-            </w:r>
-            <w:proofErr w:type="spellStart"/>
-            <w:r>
-              <w:t>csrf</w:t>
-            </w:r>
-            <w:proofErr w:type="spellEnd"/>
+              <w:t>Estetään pääsy submit.php (hakusana: post curl) -csrf</w:t>
+            </w:r>
           </w:p>
         </w:tc>
       </w:tr>
@@ -2618,14 +2212,12 @@
       <w:pPr>
         <w:pStyle w:val="Otsikko2"/>
       </w:pPr>
-      <w:proofErr w:type="gramStart"/>
       <w:r>
         <w:t>Suunnitellut</w:t>
       </w:r>
       <w:r>
         <w:t xml:space="preserve"> ominaisuudet</w:t>
       </w:r>
-      <w:proofErr w:type="gramEnd"/>
     </w:p>
     <w:tbl>
       <w:tblPr>
@@ -2728,39 +2320,37 @@
                 <w:sz w:val="20"/>
               </w:rPr>
             </w:pPr>
-          </w:p>
-        </w:tc>
-        <w:tc>
-          <w:tcPr>
-            <w:tcW w:w="1418" w:type="dxa"/>
-          </w:tcPr>
-          <w:p>
-            <w:pPr>
-              <w:cnfStyle w:val="000000100000" w:firstRow="0" w:lastRow="0" w:firstColumn="0" w:lastColumn="0" w:oddVBand="0" w:evenVBand="0" w:oddHBand="1" w:evenHBand="0" w:firstRowFirstColumn="0" w:firstRowLastColumn="0" w:lastRowFirstColumn="0" w:lastRowLastColumn="0"/>
-            </w:pPr>
-          </w:p>
-        </w:tc>
-        <w:tc>
-          <w:tcPr>
-            <w:tcW w:w="6377" w:type="dxa"/>
-          </w:tcPr>
-          <w:p>
-            <w:pPr>
-              <w:cnfStyle w:val="000000100000" w:firstRow="0" w:lastRow="0" w:firstColumn="0" w:lastColumn="0" w:oddVBand="0" w:evenVBand="0" w:oddHBand="1" w:evenHBand="0" w:firstRowFirstColumn="0" w:firstRowLastColumn="0" w:lastRowFirstColumn="0" w:lastRowLastColumn="0"/>
-            </w:pPr>
-            <w:proofErr w:type="gramStart"/>
-            <w:r>
-              <w:t xml:space="preserve">Jo tehdyn </w:t>
-            </w:r>
-            <w:proofErr w:type="spellStart"/>
-            <w:r>
-              <w:t>postauksen</w:t>
-            </w:r>
-            <w:proofErr w:type="spellEnd"/>
-            <w:r>
-              <w:t xml:space="preserve"> muokkaus</w:t>
-            </w:r>
-            <w:proofErr w:type="gramEnd"/>
+            <w:r>
+              <w:rPr>
+                <w:sz w:val="20"/>
+              </w:rPr>
+              <w:t>ei tehdä</w:t>
+            </w:r>
+            <w:bookmarkStart w:id="0" w:name="_GoBack"/>
+            <w:bookmarkEnd w:id="0"/>
+          </w:p>
+        </w:tc>
+        <w:tc>
+          <w:tcPr>
+            <w:tcW w:w="1418" w:type="dxa"/>
+          </w:tcPr>
+          <w:p>
+            <w:pPr>
+              <w:cnfStyle w:val="000000100000" w:firstRow="0" w:lastRow="0" w:firstColumn="0" w:lastColumn="0" w:oddVBand="0" w:evenVBand="0" w:oddHBand="1" w:evenHBand="0" w:firstRowFirstColumn="0" w:firstRowLastColumn="0" w:lastRowFirstColumn="0" w:lastRowLastColumn="0"/>
+            </w:pPr>
+          </w:p>
+        </w:tc>
+        <w:tc>
+          <w:tcPr>
+            <w:tcW w:w="6377" w:type="dxa"/>
+          </w:tcPr>
+          <w:p>
+            <w:pPr>
+              <w:cnfStyle w:val="000000100000" w:firstRow="0" w:lastRow="0" w:firstColumn="0" w:lastColumn="0" w:oddVBand="0" w:evenVBand="0" w:oddHBand="1" w:evenHBand="0" w:firstRowFirstColumn="0" w:firstRowLastColumn="0" w:lastRowFirstColumn="0" w:lastRowLastColumn="0"/>
+            </w:pPr>
+            <w:r>
+              <w:t>Jo tehdyn postauksen muokkaus</w:t>
+            </w:r>
           </w:p>
         </w:tc>
       </w:tr>
@@ -2784,6 +2374,9 @@
             <w:pPr>
               <w:cnfStyle w:val="000000000000" w:firstRow="0" w:lastRow="0" w:firstColumn="0" w:lastColumn="0" w:oddVBand="0" w:evenVBand="0" w:oddHBand="0" w:evenHBand="0" w:firstRowFirstColumn="0" w:firstRowLastColumn="0" w:lastRowFirstColumn="0" w:lastRowLastColumn="0"/>
             </w:pPr>
+            <w:r>
+              <w:t>ei tehdä</w:t>
+            </w:r>
           </w:p>
         </w:tc>
         <w:tc>
@@ -2833,47 +2426,32 @@
             <w:pPr>
               <w:cnfStyle w:val="000000100000" w:firstRow="0" w:lastRow="0" w:firstColumn="0" w:lastColumn="0" w:oddVBand="0" w:evenVBand="0" w:oddHBand="1" w:evenHBand="0" w:firstRowFirstColumn="0" w:firstRowLastColumn="0" w:lastRowFirstColumn="0" w:lastRowLastColumn="0"/>
             </w:pPr>
-          </w:p>
-        </w:tc>
-        <w:tc>
-          <w:tcPr>
-            <w:tcW w:w="1418" w:type="dxa"/>
-          </w:tcPr>
-          <w:p>
-            <w:pPr>
-              <w:cnfStyle w:val="000000100000" w:firstRow="0" w:lastRow="0" w:firstColumn="0" w:lastColumn="0" w:oddVBand="0" w:evenVBand="0" w:oddHBand="1" w:evenHBand="0" w:firstRowFirstColumn="0" w:firstRowLastColumn="0" w:lastRowFirstColumn="0" w:lastRowLastColumn="0"/>
-            </w:pPr>
-          </w:p>
-        </w:tc>
-        <w:tc>
-          <w:tcPr>
-            <w:tcW w:w="6377" w:type="dxa"/>
-          </w:tcPr>
-          <w:p>
-            <w:pPr>
-              <w:cnfStyle w:val="000000100000" w:firstRow="0" w:lastRow="0" w:firstColumn="0" w:lastColumn="0" w:oddVBand="0" w:evenVBand="0" w:oddHBand="1" w:evenHBand="0" w:firstRowFirstColumn="0" w:firstRowLastColumn="0" w:lastRowFirstColumn="0" w:lastRowLastColumn="0"/>
-            </w:pPr>
-            <w:proofErr w:type="gramStart"/>
-            <w:r>
-              <w:t xml:space="preserve">Suositeltuja </w:t>
-            </w:r>
-            <w:proofErr w:type="spellStart"/>
-            <w:r>
-              <w:t>postauksia</w:t>
-            </w:r>
-            <w:proofErr w:type="spellEnd"/>
-            <w:r>
-              <w:t xml:space="preserve"> yksittäisen </w:t>
-            </w:r>
-            <w:proofErr w:type="spellStart"/>
-            <w:r>
-              <w:t>postauksen</w:t>
-            </w:r>
-            <w:proofErr w:type="spellEnd"/>
-            <w:r>
-              <w:t xml:space="preserve"> loppuun</w:t>
-            </w:r>
-            <w:proofErr w:type="gramEnd"/>
+            <w:r>
+              <w:t>ei tehdä</w:t>
+            </w:r>
+          </w:p>
+        </w:tc>
+        <w:tc>
+          <w:tcPr>
+            <w:tcW w:w="1418" w:type="dxa"/>
+          </w:tcPr>
+          <w:p>
+            <w:pPr>
+              <w:cnfStyle w:val="000000100000" w:firstRow="0" w:lastRow="0" w:firstColumn="0" w:lastColumn="0" w:oddVBand="0" w:evenVBand="0" w:oddHBand="1" w:evenHBand="0" w:firstRowFirstColumn="0" w:firstRowLastColumn="0" w:lastRowFirstColumn="0" w:lastRowLastColumn="0"/>
+            </w:pPr>
+          </w:p>
+        </w:tc>
+        <w:tc>
+          <w:tcPr>
+            <w:tcW w:w="6377" w:type="dxa"/>
+          </w:tcPr>
+          <w:p>
+            <w:pPr>
+              <w:cnfStyle w:val="000000100000" w:firstRow="0" w:lastRow="0" w:firstColumn="0" w:lastColumn="0" w:oddVBand="0" w:evenVBand="0" w:oddHBand="1" w:evenHBand="0" w:firstRowFirstColumn="0" w:firstRowLastColumn="0" w:lastRowFirstColumn="0" w:lastRowLastColumn="0"/>
+            </w:pPr>
+            <w:r>
+              <w:t>Suositeltuja postauksia yksittäisen postauksen loppuun</w:t>
+            </w:r>
           </w:p>
         </w:tc>
       </w:tr>
@@ -2900,8 +2478,6 @@
             <w:r>
               <w:t>su</w:t>
             </w:r>
-            <w:bookmarkStart w:id="0" w:name="_GoBack"/>
-            <w:bookmarkEnd w:id="0"/>
           </w:p>
         </w:tc>
         <w:tc>
@@ -2951,36 +2527,31 @@
             <w:pPr>
               <w:cnfStyle w:val="000000100000" w:firstRow="0" w:lastRow="0" w:firstColumn="0" w:lastColumn="0" w:oddVBand="0" w:evenVBand="0" w:oddHBand="1" w:evenHBand="0" w:firstRowFirstColumn="0" w:firstRowLastColumn="0" w:lastRowFirstColumn="0" w:lastRowLastColumn="0"/>
             </w:pPr>
-          </w:p>
-        </w:tc>
-        <w:tc>
-          <w:tcPr>
-            <w:tcW w:w="1418" w:type="dxa"/>
-          </w:tcPr>
-          <w:p>
-            <w:pPr>
-              <w:cnfStyle w:val="000000100000" w:firstRow="0" w:lastRow="0" w:firstColumn="0" w:lastColumn="0" w:oddVBand="0" w:evenVBand="0" w:oddHBand="1" w:evenHBand="0" w:firstRowFirstColumn="0" w:firstRowLastColumn="0" w:lastRowFirstColumn="0" w:lastRowLastColumn="0"/>
-            </w:pPr>
-          </w:p>
-        </w:tc>
-        <w:tc>
-          <w:tcPr>
-            <w:tcW w:w="6377" w:type="dxa"/>
-          </w:tcPr>
-          <w:p>
-            <w:pPr>
-              <w:cnfStyle w:val="000000100000" w:firstRow="0" w:lastRow="0" w:firstColumn="0" w:lastColumn="0" w:oddVBand="0" w:evenVBand="0" w:oddHBand="1" w:evenHBand="0" w:firstRowFirstColumn="0" w:firstRowLastColumn="0" w:lastRowFirstColumn="0" w:lastRowLastColumn="0"/>
-            </w:pPr>
-            <w:r>
-              <w:t xml:space="preserve">Muistetaan kenelle </w:t>
-            </w:r>
-            <w:proofErr w:type="spellStart"/>
-            <w:r>
-              <w:t>reply</w:t>
-            </w:r>
-            <w:proofErr w:type="spellEnd"/>
-            <w:r>
-              <w:t xml:space="preserve"> on, vaikka tulee virhe</w:t>
+            <w:r>
+              <w:t>ei tehdä</w:t>
+            </w:r>
+          </w:p>
+        </w:tc>
+        <w:tc>
+          <w:tcPr>
+            <w:tcW w:w="1418" w:type="dxa"/>
+          </w:tcPr>
+          <w:p>
+            <w:pPr>
+              <w:cnfStyle w:val="000000100000" w:firstRow="0" w:lastRow="0" w:firstColumn="0" w:lastColumn="0" w:oddVBand="0" w:evenVBand="0" w:oddHBand="1" w:evenHBand="0" w:firstRowFirstColumn="0" w:firstRowLastColumn="0" w:lastRowFirstColumn="0" w:lastRowLastColumn="0"/>
+            </w:pPr>
+          </w:p>
+        </w:tc>
+        <w:tc>
+          <w:tcPr>
+            <w:tcW w:w="6377" w:type="dxa"/>
+          </w:tcPr>
+          <w:p>
+            <w:pPr>
+              <w:cnfStyle w:val="000000100000" w:firstRow="0" w:lastRow="0" w:firstColumn="0" w:lastColumn="0" w:oddVBand="0" w:evenVBand="0" w:oddHBand="1" w:evenHBand="0" w:firstRowFirstColumn="0" w:firstRowLastColumn="0" w:lastRowFirstColumn="0" w:lastRowLastColumn="0"/>
+            </w:pPr>
+            <w:r>
+              <w:t>Muistetaan kenelle reply on, vaikka tulee virhe</w:t>
             </w:r>
           </w:p>
         </w:tc>
@@ -3029,23 +2600,7 @@
               <w:cnfStyle w:val="000000000000" w:firstRow="0" w:lastRow="0" w:firstColumn="0" w:lastColumn="0" w:oddVBand="0" w:evenVBand="0" w:oddHBand="0" w:evenHBand="0" w:firstRowFirstColumn="0" w:firstRowLastColumn="0" w:lastRowFirstColumn="0" w:lastRowLastColumn="0"/>
             </w:pPr>
             <w:r>
-              <w:t xml:space="preserve">Muutetaan </w:t>
-            </w:r>
-            <w:proofErr w:type="spellStart"/>
-            <w:r>
-              <w:t>tagien</w:t>
-            </w:r>
-            <w:proofErr w:type="spellEnd"/>
-            <w:r>
-              <w:t xml:space="preserve">-lisäys -nappula takaisin </w:t>
-            </w:r>
-            <w:proofErr w:type="spellStart"/>
-            <w:r>
-              <w:t>samankokoiseksi</w:t>
-            </w:r>
-            <w:proofErr w:type="spellEnd"/>
-            <w:r>
-              <w:t xml:space="preserve"> tekstikentän kanssa.</w:t>
+              <w:t>Muutetaan tagien-lisäys -nappula takaisin samankokoiseksi tekstikentän kanssa.</w:t>
             </w:r>
           </w:p>
         </w:tc>
@@ -3121,13 +2676,8 @@
       <w:pStyle w:val="Yltunniste"/>
     </w:pPr>
     <w:r>
-      <w:t xml:space="preserve">Korea </w:t>
+      <w:t>Korea blog</w:t>
     </w:r>
-    <w:proofErr w:type="spellStart"/>
-    <w:r>
-      <w:t>blog</w:t>
-    </w:r>
-    <w:proofErr w:type="spellEnd"/>
   </w:p>
   <w:p>
     <w:pPr>
@@ -3138,11 +2688,9 @@
     <w:pPr>
       <w:pStyle w:val="Yltunniste"/>
     </w:pPr>
-    <w:proofErr w:type="gramStart"/>
     <w:r>
       <w:t>Toteutetut ominaisuudet</w:t>
     </w:r>
-    <w:proofErr w:type="gramEnd"/>
   </w:p>
   <w:p>
     <w:pPr>

</xml_diff>

<commit_message>
Pieni muutos ja dokumentaation lisäys.
</commit_message>
<xml_diff>
--- a/documentation/Blogi - Ominaisuudet.docx
+++ b/documentation/Blogi - Ominaisuudet.docx
@@ -2,10 +2,40 @@
 <file path=word/document.xml><?xml version="1.0" encoding="utf-8"?>
 <w:document xmlns:wpc="http://schemas.microsoft.com/office/word/2010/wordprocessingCanvas" xmlns:mc="http://schemas.openxmlformats.org/markup-compatibility/2006" xmlns:o="urn:schemas-microsoft-com:office:office" xmlns:r="http://schemas.openxmlformats.org/officeDocument/2006/relationships" xmlns:m="http://schemas.openxmlformats.org/officeDocument/2006/math" xmlns:v="urn:schemas-microsoft-com:vml" xmlns:wp14="http://schemas.microsoft.com/office/word/2010/wordprocessingDrawing" xmlns:wp="http://schemas.openxmlformats.org/drawingml/2006/wordprocessingDrawing" xmlns:w10="urn:schemas-microsoft-com:office:word" xmlns:w="http://schemas.openxmlformats.org/wordprocessingml/2006/main" xmlns:w14="http://schemas.microsoft.com/office/word/2010/wordml" xmlns:w15="http://schemas.microsoft.com/office/word/2012/wordml" xmlns:wpg="http://schemas.microsoft.com/office/word/2010/wordprocessingGroup" xmlns:wpi="http://schemas.microsoft.com/office/word/2010/wordprocessingInk" xmlns:wne="http://schemas.microsoft.com/office/word/2006/wordml" xmlns:wps="http://schemas.microsoft.com/office/word/2010/wordprocessingShape" mc:Ignorable="w14 w15 wp14">
   <w:body>
+    <w:p>
+      <w:pPr>
+        <w:pStyle w:val="Otsikko1"/>
+      </w:pPr>
+      <w:r>
+        <w:t xml:space="preserve">Korea </w:t>
+      </w:r>
+      <w:proofErr w:type="spellStart"/>
+      <w:r>
+        <w:t>blog</w:t>
+      </w:r>
+      <w:proofErr w:type="spellEnd"/>
+      <w:r>
+        <w:t xml:space="preserve"> - ominaisuudet</w:t>
+      </w:r>
+    </w:p>
+    <w:p/>
+    <w:p>
+      <w:pPr>
+        <w:pStyle w:val="Otsikko2"/>
+      </w:pPr>
+      <w:proofErr w:type="gramStart"/>
+      <w:r>
+        <w:t>Toteutetut ominaisuudet</w:t>
+      </w:r>
+      <w:bookmarkStart w:id="0" w:name="_GoBack"/>
+      <w:bookmarkEnd w:id="0"/>
+      <w:proofErr w:type="gramEnd"/>
+    </w:p>
+    <w:p/>
     <w:tbl>
       <w:tblPr>
         <w:tblStyle w:val="Vriksruudukkotaulukko7-korostus1"/>
-        <w:tblpPr w:leftFromText="141" w:rightFromText="141" w:vertAnchor="page" w:horzAnchor="margin" w:tblpY="1612"/>
+        <w:tblpPr w:leftFromText="142" w:rightFromText="142" w:vertAnchor="text" w:horzAnchor="margin" w:tblpY="1"/>
         <w:tblW w:w="0" w:type="auto"/>
         <w:tblLayout w:type="fixed"/>
         <w:tblLook w:val="04A0" w:firstRow="1" w:lastRow="0" w:firstColumn="1" w:lastColumn="0" w:noHBand="0" w:noVBand="1"/>
@@ -166,7 +196,15 @@
               <w:cnfStyle w:val="000000000000" w:firstRow="0" w:lastRow="0" w:firstColumn="0" w:lastColumn="0" w:oddVBand="0" w:evenVBand="0" w:oddHBand="0" w:evenHBand="0" w:firstRowFirstColumn="0" w:firstRowLastColumn="0" w:lastRowFirstColumn="0" w:lastRowLastColumn="0"/>
             </w:pPr>
             <w:r>
-              <w:t>Kuvan uploadaus. Ei tehty validointia</w:t>
+              <w:t xml:space="preserve">Kuvan </w:t>
+            </w:r>
+            <w:proofErr w:type="spellStart"/>
+            <w:r>
+              <w:t>uploadaus</w:t>
+            </w:r>
+            <w:proofErr w:type="spellEnd"/>
+            <w:r>
+              <w:t>. Ei tehty validointia</w:t>
             </w:r>
           </w:p>
         </w:tc>
@@ -214,8 +252,21 @@
             <w:pPr>
               <w:cnfStyle w:val="000000100000" w:firstRow="0" w:lastRow="0" w:firstColumn="0" w:lastColumn="0" w:oddVBand="0" w:evenVBand="0" w:oddHBand="1" w:evenHBand="0" w:firstRowFirstColumn="0" w:firstRowLastColumn="0" w:lastRowFirstColumn="0" w:lastRowLastColumn="0"/>
             </w:pPr>
-            <w:r>
-              <w:t>Tagien valitseminen check boxeista</w:t>
+            <w:proofErr w:type="spellStart"/>
+            <w:r>
+              <w:t>Tagien</w:t>
+            </w:r>
+            <w:proofErr w:type="spellEnd"/>
+            <w:r>
+              <w:t xml:space="preserve"> valitseminen </w:t>
+            </w:r>
+            <w:proofErr w:type="spellStart"/>
+            <w:r>
+              <w:t>check</w:t>
+            </w:r>
+            <w:proofErr w:type="spellEnd"/>
+            <w:r>
+              <w:t xml:space="preserve"> boxeista</w:t>
             </w:r>
           </w:p>
         </w:tc>
@@ -260,8 +311,29 @@
             <w:pPr>
               <w:cnfStyle w:val="000000000000" w:firstRow="0" w:lastRow="0" w:firstColumn="0" w:lastColumn="0" w:oddVBand="0" w:evenVBand="0" w:oddHBand="0" w:evenHBand="0" w:firstRowFirstColumn="0" w:firstRowLastColumn="0" w:lastRowFirstColumn="0" w:lastRowLastColumn="0"/>
             </w:pPr>
-            <w:r>
-              <w:t>Form-tyylin refaktorointi floateiksi.</w:t>
+            <w:proofErr w:type="spellStart"/>
+            <w:r>
+              <w:t>Form</w:t>
+            </w:r>
+            <w:proofErr w:type="spellEnd"/>
+            <w:r>
+              <w:t xml:space="preserve">-tyylin </w:t>
+            </w:r>
+            <w:proofErr w:type="spellStart"/>
+            <w:r>
+              <w:t>refaktorointi</w:t>
+            </w:r>
+            <w:proofErr w:type="spellEnd"/>
+            <w:r>
+              <w:t xml:space="preserve"> </w:t>
+            </w:r>
+            <w:proofErr w:type="spellStart"/>
+            <w:r>
+              <w:t>floateiksi</w:t>
+            </w:r>
+            <w:proofErr w:type="spellEnd"/>
+            <w:r>
+              <w:t>.</w:t>
             </w:r>
           </w:p>
         </w:tc>
@@ -309,8 +381,21 @@
             <w:pPr>
               <w:cnfStyle w:val="000000100000" w:firstRow="0" w:lastRow="0" w:firstColumn="0" w:lastColumn="0" w:oddVBand="0" w:evenVBand="0" w:oddHBand="1" w:evenHBand="0" w:firstRowFirstColumn="0" w:firstRowLastColumn="0" w:lastRowFirstColumn="0" w:lastRowLastColumn="0"/>
             </w:pPr>
-            <w:r>
-              <w:t>Tagien ottaminen add_post.php:hen dynaamisesti tietokannasta.</w:t>
+            <w:proofErr w:type="spellStart"/>
+            <w:r>
+              <w:t>Tagien</w:t>
+            </w:r>
+            <w:proofErr w:type="spellEnd"/>
+            <w:r>
+              <w:t xml:space="preserve"> ottaminen </w:t>
+            </w:r>
+            <w:proofErr w:type="spellStart"/>
+            <w:r>
+              <w:t>add_post.php:hen</w:t>
+            </w:r>
+            <w:proofErr w:type="spellEnd"/>
+            <w:r>
+              <w:t xml:space="preserve"> dynaamisesti tietokannasta.</w:t>
             </w:r>
           </w:p>
         </w:tc>
@@ -449,8 +534,13 @@
             <w:pPr>
               <w:cnfStyle w:val="000000000000" w:firstRow="0" w:lastRow="0" w:firstColumn="0" w:lastColumn="0" w:oddVBand="0" w:evenVBand="0" w:oddHBand="0" w:evenHBand="0" w:firstRowFirstColumn="0" w:firstRowLastColumn="0" w:lastRowFirstColumn="0" w:lastRowLastColumn="0"/>
             </w:pPr>
-            <w:r>
-              <w:t>Add_post teemaan sopivaksi</w:t>
+            <w:proofErr w:type="spellStart"/>
+            <w:r>
+              <w:t>Add_post</w:t>
+            </w:r>
+            <w:proofErr w:type="spellEnd"/>
+            <w:r>
+              <w:t xml:space="preserve"> teemaan sopivaksi</w:t>
             </w:r>
           </w:p>
         </w:tc>
@@ -543,8 +633,37 @@
             <w:pPr>
               <w:cnfStyle w:val="000000000000" w:firstRow="0" w:lastRow="0" w:firstColumn="0" w:lastColumn="0" w:oddVBand="0" w:evenVBand="0" w:oddHBand="0" w:evenHBand="0" w:firstRowFirstColumn="0" w:firstRowLastColumn="0" w:lastRowFirstColumn="0" w:lastRowLastColumn="0"/>
             </w:pPr>
-            <w:r>
-              <w:t>Tagien mukainen post-listaus. Tageissa myös linkit. Sidebaariin tagilistaus.</w:t>
+            <w:proofErr w:type="spellStart"/>
+            <w:r>
+              <w:t>Tagien</w:t>
+            </w:r>
+            <w:proofErr w:type="spellEnd"/>
+            <w:r>
+              <w:t xml:space="preserve"> mukainen </w:t>
+            </w:r>
+            <w:proofErr w:type="spellStart"/>
+            <w:r>
+              <w:t>post</w:t>
+            </w:r>
+            <w:proofErr w:type="spellEnd"/>
+            <w:r>
+              <w:t xml:space="preserve">-listaus. </w:t>
+            </w:r>
+            <w:proofErr w:type="gramStart"/>
+            <w:r>
+              <w:t>Tageissa myös linkit.</w:t>
+            </w:r>
+            <w:proofErr w:type="gramEnd"/>
+            <w:r>
+              <w:t xml:space="preserve"> Sidebaariin </w:t>
+            </w:r>
+            <w:proofErr w:type="spellStart"/>
+            <w:r>
+              <w:t>tagilistaus</w:t>
+            </w:r>
+            <w:proofErr w:type="spellEnd"/>
+            <w:r>
+              <w:t>.</w:t>
             </w:r>
           </w:p>
         </w:tc>
@@ -593,10 +712,26 @@
               <w:cnfStyle w:val="000000100000" w:firstRow="0" w:lastRow="0" w:firstColumn="0" w:lastColumn="0" w:oddVBand="0" w:evenVBand="0" w:oddHBand="1" w:evenHBand="0" w:firstRowFirstColumn="0" w:firstRowLastColumn="0" w:lastRowFirstColumn="0" w:lastRowLastColumn="0"/>
             </w:pPr>
             <w:r>
-              <w:t>Näytetään add_posti:ssa virheitä käyttäjälle. Esim. kun lo</w:t>
-            </w:r>
-            <w:r>
-              <w:t>makeen pakolliset kentät ovat tyhjiä.</w:t>
+              <w:t xml:space="preserve">Näytetään </w:t>
+            </w:r>
+            <w:proofErr w:type="spellStart"/>
+            <w:r>
+              <w:t>add_posti:ssa</w:t>
+            </w:r>
+            <w:proofErr w:type="spellEnd"/>
+            <w:r>
+              <w:t xml:space="preserve"> virheitä käyttäjälle. Esim. kun </w:t>
+            </w:r>
+            <w:proofErr w:type="spellStart"/>
+            <w:r>
+              <w:t>lo</w:t>
+            </w:r>
+            <w:r>
+              <w:t>makeen</w:t>
+            </w:r>
+            <w:proofErr w:type="spellEnd"/>
+            <w:r>
+              <w:t xml:space="preserve"> pakolliset kentät ovat tyhjiä.</w:t>
             </w:r>
           </w:p>
         </w:tc>
@@ -925,7 +1060,23 @@
               <w:cnfStyle w:val="000000000000" w:firstRow="0" w:lastRow="0" w:firstColumn="0" w:lastColumn="0" w:oddVBand="0" w:evenVBand="0" w:oddHBand="0" w:evenHBand="0" w:firstRowFirstColumn="0" w:firstRowLastColumn="0" w:lastRowFirstColumn="0" w:lastRowLastColumn="0"/>
             </w:pPr>
             <w:r>
-              <w:t>Sidebaariin: most commented.</w:t>
+              <w:t xml:space="preserve">Sidebaariin: </w:t>
+            </w:r>
+            <w:proofErr w:type="spellStart"/>
+            <w:r>
+              <w:t>most</w:t>
+            </w:r>
+            <w:proofErr w:type="spellEnd"/>
+            <w:r>
+              <w:t xml:space="preserve"> </w:t>
+            </w:r>
+            <w:proofErr w:type="spellStart"/>
+            <w:r>
+              <w:t>commented</w:t>
+            </w:r>
+            <w:proofErr w:type="spellEnd"/>
+            <w:r>
+              <w:t>.</w:t>
             </w:r>
           </w:p>
         </w:tc>
@@ -974,8 +1125,13 @@
               <w:cnfStyle w:val="000000100000" w:firstRow="0" w:lastRow="0" w:firstColumn="0" w:lastColumn="0" w:oddVBand="0" w:evenVBand="0" w:oddHBand="1" w:evenHBand="0" w:firstRowFirstColumn="0" w:firstRowLastColumn="0" w:lastRowFirstColumn="0" w:lastRowLastColumn="0"/>
             </w:pPr>
             <w:r>
-              <w:t>IP-kirjautuminen. Sallittu Erik(114.199. -alkuinen), Henrik, Pekka</w:t>
-            </w:r>
+              <w:t xml:space="preserve">IP-kirjautuminen. </w:t>
+            </w:r>
+            <w:proofErr w:type="gramStart"/>
+            <w:r>
+              <w:t>Sallittu Erik(114.199. -alkuinen), Henrik, Pekka</w:t>
+            </w:r>
+            <w:proofErr w:type="gramEnd"/>
           </w:p>
         </w:tc>
       </w:tr>
@@ -1068,7 +1224,31 @@
               <w:cnfStyle w:val="000000100000" w:firstRow="0" w:lastRow="0" w:firstColumn="0" w:lastColumn="0" w:oddVBand="0" w:evenVBand="0" w:oddHBand="1" w:evenHBand="0" w:firstRowFirstColumn="0" w:firstRowLastColumn="0" w:lastRowFirstColumn="0" w:lastRowLastColumn="0"/>
             </w:pPr>
             <w:r>
-              <w:t>Korjattu bugi, joka tuli most commented -ominaisuuden myötä.</w:t>
+              <w:t xml:space="preserve">Korjattu </w:t>
+            </w:r>
+            <w:proofErr w:type="spellStart"/>
+            <w:r>
+              <w:t>bugi</w:t>
+            </w:r>
+            <w:proofErr w:type="spellEnd"/>
+            <w:r>
+              <w:t xml:space="preserve">, joka tuli </w:t>
+            </w:r>
+            <w:proofErr w:type="spellStart"/>
+            <w:r>
+              <w:t>most</w:t>
+            </w:r>
+            <w:proofErr w:type="spellEnd"/>
+            <w:r>
+              <w:t xml:space="preserve"> </w:t>
+            </w:r>
+            <w:proofErr w:type="spellStart"/>
+            <w:r>
+              <w:t>commented</w:t>
+            </w:r>
+            <w:proofErr w:type="spellEnd"/>
+            <w:r>
+              <w:t xml:space="preserve"> -ominaisuuden myötä.</w:t>
             </w:r>
           </w:p>
         </w:tc>
@@ -1162,9 +1342,11 @@
             <w:pPr>
               <w:cnfStyle w:val="000000100000" w:firstRow="0" w:lastRow="0" w:firstColumn="0" w:lastColumn="0" w:oddVBand="0" w:evenVBand="0" w:oddHBand="1" w:evenHBand="0" w:firstRowFirstColumn="0" w:firstRowLastColumn="0" w:lastRowFirstColumn="0" w:lastRowLastColumn="0"/>
             </w:pPr>
+            <w:proofErr w:type="gramStart"/>
             <w:r>
               <w:t>Simppeli versio kirjautumissysteemistä (1-käyttäjä).</w:t>
             </w:r>
+            <w:proofErr w:type="gramEnd"/>
           </w:p>
           <w:p>
             <w:pPr>
@@ -1268,7 +1450,23 @@
               <w:cnfStyle w:val="000000100000" w:firstRow="0" w:lastRow="0" w:firstColumn="0" w:lastColumn="0" w:oddVBand="0" w:evenVBand="0" w:oddHBand="1" w:evenHBand="0" w:firstRowFirstColumn="0" w:firstRowLastColumn="0" w:lastRowFirstColumn="0" w:lastRowLastColumn="0"/>
             </w:pPr>
             <w:r>
-              <w:t>Ilmoitetaan käyttäjälle liian isosta postauskuvasta: 0,5 MB. Lähteet: https://www.flynsarmy.com/2013/10/_files-and-_post-empty-in-php-when-uploading-large-files/</w:t>
+              <w:t xml:space="preserve">Ilmoitetaan käyttäjälle liian isosta </w:t>
+            </w:r>
+            <w:proofErr w:type="spellStart"/>
+            <w:r>
+              <w:t>postauskuvasta</w:t>
+            </w:r>
+            <w:proofErr w:type="spellEnd"/>
+            <w:r>
+              <w:t>: 0,5 MB. Lähteet: https</w:t>
+            </w:r>
+            <w:proofErr w:type="gramStart"/>
+            <w:r>
+              <w:t>://</w:t>
+            </w:r>
+            <w:proofErr w:type="gramEnd"/>
+            <w:r>
+              <w:t>www.flynsarmy.com/2013/10/_files-and-_post-empty-in-php-when-uploading-large-files/</w:t>
             </w:r>
           </w:p>
           <w:p>
@@ -1369,9 +1567,11 @@
             <w:pPr>
               <w:cnfStyle w:val="000000100000" w:firstRow="0" w:lastRow="0" w:firstColumn="0" w:lastColumn="0" w:oddVBand="0" w:evenVBand="0" w:oddHBand="1" w:evenHBand="0" w:firstRowFirstColumn="0" w:firstRowLastColumn="0" w:lastRowFirstColumn="0" w:lastRowLastColumn="0"/>
             </w:pPr>
+            <w:proofErr w:type="gramStart"/>
             <w:r>
               <w:t>Minimerkkimäärän lisäys hakukenttään.</w:t>
             </w:r>
+            <w:proofErr w:type="gramEnd"/>
           </w:p>
         </w:tc>
       </w:tr>
@@ -1464,7 +1664,15 @@
               <w:cnfStyle w:val="000000100000" w:firstRow="0" w:lastRow="0" w:firstColumn="0" w:lastColumn="0" w:oddVBand="0" w:evenVBand="0" w:oddHBand="1" w:evenHBand="0" w:firstRowFirstColumn="0" w:firstRowLastColumn="0" w:lastRowFirstColumn="0" w:lastRowLastColumn="0"/>
             </w:pPr>
             <w:r>
-              <w:t>Laitetaan oletussijainto, jos postId:n jättää tyhjäksi tai laittaa väärän numeron</w:t>
+              <w:t xml:space="preserve">Laitetaan oletussijainto, jos </w:t>
+            </w:r>
+            <w:proofErr w:type="spellStart"/>
+            <w:r>
+              <w:t>postId:n</w:t>
+            </w:r>
+            <w:proofErr w:type="spellEnd"/>
+            <w:r>
+              <w:t xml:space="preserve"> jättää tyhjäksi tai laittaa väärän numeron</w:t>
             </w:r>
           </w:p>
         </w:tc>
@@ -1509,9 +1717,19 @@
             <w:pPr>
               <w:cnfStyle w:val="000000000000" w:firstRow="0" w:lastRow="0" w:firstColumn="0" w:lastColumn="0" w:oddVBand="0" w:evenVBand="0" w:oddHBand="0" w:evenHBand="0" w:firstRowFirstColumn="0" w:firstRowLastColumn="0" w:lastRowFirstColumn="0" w:lastRowLastColumn="0"/>
             </w:pPr>
-            <w:r>
-              <w:t>Kännykkäversio (lisätty responsiivinen menu)</w:t>
-            </w:r>
+            <w:proofErr w:type="gramStart"/>
+            <w:r>
+              <w:t xml:space="preserve">Kännykkäversio (lisätty </w:t>
+            </w:r>
+            <w:proofErr w:type="spellStart"/>
+            <w:r>
+              <w:t>responsiivinen</w:t>
+            </w:r>
+            <w:proofErr w:type="spellEnd"/>
+            <w:r>
+              <w:t xml:space="preserve"> menu)</w:t>
+            </w:r>
+            <w:proofErr w:type="gramEnd"/>
           </w:p>
         </w:tc>
       </w:tr>
@@ -1606,8 +1824,29 @@
               </w:tabs>
               <w:cnfStyle w:val="000000000000" w:firstRow="0" w:lastRow="0" w:firstColumn="0" w:lastColumn="0" w:oddVBand="0" w:evenVBand="0" w:oddHBand="0" w:evenHBand="0" w:firstRowFirstColumn="0" w:firstRowLastColumn="0" w:lastRowFirstColumn="0" w:lastRowLastColumn="0"/>
             </w:pPr>
-            <w:r>
-              <w:t>index-linkki headeriin (korea blog tekstiin)</w:t>
+            <w:proofErr w:type="spellStart"/>
+            <w:r>
+              <w:t>index</w:t>
+            </w:r>
+            <w:proofErr w:type="spellEnd"/>
+            <w:r>
+              <w:t xml:space="preserve">-linkki </w:t>
+            </w:r>
+            <w:proofErr w:type="spellStart"/>
+            <w:r>
+              <w:t>headeriin</w:t>
+            </w:r>
+            <w:proofErr w:type="spellEnd"/>
+            <w:r>
+              <w:t xml:space="preserve"> (korea </w:t>
+            </w:r>
+            <w:proofErr w:type="spellStart"/>
+            <w:r>
+              <w:t>blog</w:t>
+            </w:r>
+            <w:proofErr w:type="spellEnd"/>
+            <w:r>
+              <w:t xml:space="preserve"> tekstiin)</w:t>
             </w:r>
           </w:p>
         </w:tc>
@@ -1656,19 +1895,52 @@
               <w:cnfStyle w:val="000000100000" w:firstRow="0" w:lastRow="0" w:firstColumn="0" w:lastColumn="0" w:oddVBand="0" w:evenVBand="0" w:oddHBand="1" w:evenHBand="0" w:firstRowFirstColumn="0" w:firstRowLastColumn="0" w:lastRowFirstColumn="0" w:lastRowLastColumn="0"/>
             </w:pPr>
             <w:r>
-              <w:t>Muuta add tag ja add post paikkaa</w:t>
-            </w:r>
-          </w:p>
-        </w:tc>
-      </w:tr>
-      <w:tr>
-        <w:tc>
-          <w:tcPr>
-            <w:cnfStyle w:val="001000000000" w:firstRow="0" w:lastRow="0" w:firstColumn="1" w:lastColumn="0" w:oddVBand="0" w:evenVBand="0" w:oddHBand="0" w:evenHBand="0" w:firstRowFirstColumn="0" w:firstRowLastColumn="0" w:lastRowFirstColumn="0" w:lastRowLastColumn="0"/>
-            <w:tcW w:w="562" w:type="dxa"/>
-          </w:tcPr>
-          <w:p>
-            <w:r>
+              <w:t xml:space="preserve">Muuta </w:t>
+            </w:r>
+            <w:proofErr w:type="spellStart"/>
+            <w:r>
+              <w:t>add</w:t>
+            </w:r>
+            <w:proofErr w:type="spellEnd"/>
+            <w:r>
+              <w:t xml:space="preserve"> </w:t>
+            </w:r>
+            <w:proofErr w:type="spellStart"/>
+            <w:r>
+              <w:t>tag</w:t>
+            </w:r>
+            <w:proofErr w:type="spellEnd"/>
+            <w:r>
+              <w:t xml:space="preserve"> ja </w:t>
+            </w:r>
+            <w:proofErr w:type="spellStart"/>
+            <w:r>
+              <w:t>add</w:t>
+            </w:r>
+            <w:proofErr w:type="spellEnd"/>
+            <w:r>
+              <w:t xml:space="preserve"> </w:t>
+            </w:r>
+            <w:proofErr w:type="spellStart"/>
+            <w:r>
+              <w:t>post</w:t>
+            </w:r>
+            <w:proofErr w:type="spellEnd"/>
+            <w:r>
+              <w:t xml:space="preserve"> paikkaa</w:t>
+            </w:r>
+          </w:p>
+        </w:tc>
+      </w:tr>
+      <w:tr>
+        <w:tc>
+          <w:tcPr>
+            <w:cnfStyle w:val="001000000000" w:firstRow="0" w:lastRow="0" w:firstColumn="1" w:lastColumn="0" w:oddVBand="0" w:evenVBand="0" w:oddHBand="0" w:evenHBand="0" w:firstRowFirstColumn="0" w:firstRowLastColumn="0" w:lastRowFirstColumn="0" w:lastRowLastColumn="0"/>
+            <w:tcW w:w="562" w:type="dxa"/>
+          </w:tcPr>
+          <w:p>
+            <w:r>
+              <w:lastRenderedPageBreak/>
               <w:t>23</w:t>
             </w:r>
           </w:p>
@@ -1702,7 +1974,23 @@
               <w:cnfStyle w:val="000000000000" w:firstRow="0" w:lastRow="0" w:firstColumn="0" w:lastColumn="0" w:oddVBand="0" w:evenVBand="0" w:oddHBand="0" w:evenHBand="0" w:firstRowFirstColumn="0" w:firstRowLastColumn="0" w:lastRowFirstColumn="0" w:lastRowLastColumn="0"/>
             </w:pPr>
             <w:r>
-              <w:t>Suora kommenttilinkki Most Commentediin.</w:t>
+              <w:t xml:space="preserve">Suora kommenttilinkki </w:t>
+            </w:r>
+            <w:proofErr w:type="spellStart"/>
+            <w:r>
+              <w:t>Most</w:t>
+            </w:r>
+            <w:proofErr w:type="spellEnd"/>
+            <w:r>
+              <w:t xml:space="preserve"> </w:t>
+            </w:r>
+            <w:proofErr w:type="spellStart"/>
+            <w:r>
+              <w:t>Commentediin</w:t>
+            </w:r>
+            <w:proofErr w:type="spellEnd"/>
+            <w:r>
+              <w:t>.</w:t>
             </w:r>
           </w:p>
         </w:tc>
@@ -1751,7 +2039,15 @@
               <w:cnfStyle w:val="000000100000" w:firstRow="0" w:lastRow="0" w:firstColumn="0" w:lastColumn="0" w:oddVBand="0" w:evenVBand="0" w:oddHBand="1" w:evenHBand="0" w:firstRowFirstColumn="0" w:firstRowLastColumn="0" w:lastRowFirstColumn="0" w:lastRowLastColumn="0"/>
             </w:pPr>
             <w:r>
-              <w:t>Muuta kaikki suomenkieliset fronttijutut englanniksi.</w:t>
+              <w:t xml:space="preserve">Muuta kaikki suomenkieliset </w:t>
+            </w:r>
+            <w:proofErr w:type="spellStart"/>
+            <w:r>
+              <w:t>fronttijutut</w:t>
+            </w:r>
+            <w:proofErr w:type="spellEnd"/>
+            <w:r>
+              <w:t xml:space="preserve"> englanniksi.</w:t>
             </w:r>
           </w:p>
         </w:tc>
@@ -1862,12 +2158,50 @@
                 <w:lang w:val="sv-SE"/>
               </w:rPr>
             </w:pPr>
+            <w:proofErr w:type="spellStart"/>
             <w:r>
               <w:rPr>
                 <w:lang w:val="sv-SE"/>
               </w:rPr>
-              <w:t>Tagien lisäys Add_post.php:ssa</w:t>
-            </w:r>
+              <w:t>Tagien</w:t>
+            </w:r>
+            <w:proofErr w:type="spellEnd"/>
+            <w:r>
+              <w:rPr>
+                <w:lang w:val="sv-SE"/>
+              </w:rPr>
+              <w:t xml:space="preserve"> </w:t>
+            </w:r>
+            <w:proofErr w:type="spellStart"/>
+            <w:r>
+              <w:rPr>
+                <w:lang w:val="sv-SE"/>
+              </w:rPr>
+              <w:t>lisäys</w:t>
+            </w:r>
+            <w:proofErr w:type="spellEnd"/>
+            <w:r>
+              <w:rPr>
+                <w:lang w:val="sv-SE"/>
+              </w:rPr>
+              <w:t xml:space="preserve"> </w:t>
+            </w:r>
+            <w:proofErr w:type="spellStart"/>
+            <w:r>
+              <w:rPr>
+                <w:lang w:val="sv-SE"/>
+              </w:rPr>
+              <w:t>Add_post.</w:t>
+            </w:r>
+            <w:proofErr w:type="gramStart"/>
+            <w:r>
+              <w:rPr>
+                <w:lang w:val="sv-SE"/>
+              </w:rPr>
+              <w:t>php:ssa</w:t>
+            </w:r>
+            <w:proofErr w:type="spellEnd"/>
+            <w:proofErr w:type="gramEnd"/>
           </w:p>
         </w:tc>
       </w:tr>
@@ -1912,8 +2246,13 @@
               <w:cnfStyle w:val="000000000000" w:firstRow="0" w:lastRow="0" w:firstColumn="0" w:lastColumn="0" w:oddVBand="0" w:evenVBand="0" w:oddHBand="0" w:evenHBand="0" w:firstRowFirstColumn="0" w:firstRowLastColumn="0" w:lastRowFirstColumn="0" w:lastRowLastColumn="0"/>
             </w:pPr>
             <w:r>
-              <w:t>Tarkistus, että pakolliset kentät täyteen commentoinnissa</w:t>
-            </w:r>
+              <w:t xml:space="preserve">Tarkistus, että pakolliset kentät täyteen </w:t>
+            </w:r>
+            <w:proofErr w:type="spellStart"/>
+            <w:r>
+              <w:t>commentoinnissa</w:t>
+            </w:r>
+            <w:proofErr w:type="spellEnd"/>
           </w:p>
         </w:tc>
       </w:tr>
@@ -1960,8 +2299,29 @@
             <w:pPr>
               <w:cnfStyle w:val="000000100000" w:firstRow="0" w:lastRow="0" w:firstColumn="0" w:lastColumn="0" w:oddVBand="0" w:evenVBand="0" w:oddHBand="1" w:evenHBand="0" w:firstRowFirstColumn="0" w:firstRowLastColumn="0" w:lastRowFirstColumn="0" w:lastRowLastColumn="0"/>
             </w:pPr>
-            <w:r>
-              <w:t>Postauksien sivuointi (ks. video youtubesta)</w:t>
+            <w:proofErr w:type="spellStart"/>
+            <w:r>
+              <w:t>Postauksien</w:t>
+            </w:r>
+            <w:proofErr w:type="spellEnd"/>
+            <w:r>
+              <w:t xml:space="preserve"> </w:t>
+            </w:r>
+            <w:proofErr w:type="spellStart"/>
+            <w:r>
+              <w:t>sivuointi</w:t>
+            </w:r>
+            <w:proofErr w:type="spellEnd"/>
+            <w:r>
+              <w:t xml:space="preserve"> (ks. video </w:t>
+            </w:r>
+            <w:proofErr w:type="spellStart"/>
+            <w:r>
+              <w:t>youtubesta</w:t>
+            </w:r>
+            <w:proofErr w:type="spellEnd"/>
+            <w:r>
+              <w:t>)</w:t>
             </w:r>
           </w:p>
         </w:tc>
@@ -2058,7 +2418,31 @@
               <w:cnfStyle w:val="000000100000" w:firstRow="0" w:lastRow="0" w:firstColumn="0" w:lastColumn="0" w:oddVBand="0" w:evenVBand="0" w:oddHBand="1" w:evenHBand="0" w:firstRowFirstColumn="0" w:firstRowLastColumn="0" w:lastRowFirstColumn="0" w:lastRowLastColumn="0"/>
             </w:pPr>
             <w:r>
-              <w:t>Kommenttien spämmiesto (30 s cool down aika)</w:t>
+              <w:t xml:space="preserve">Kommenttien </w:t>
+            </w:r>
+            <w:proofErr w:type="spellStart"/>
+            <w:r>
+              <w:t>spämmiesto</w:t>
+            </w:r>
+            <w:proofErr w:type="spellEnd"/>
+            <w:r>
+              <w:t xml:space="preserve"> (30 s </w:t>
+            </w:r>
+            <w:proofErr w:type="spellStart"/>
+            <w:r>
+              <w:t>cool</w:t>
+            </w:r>
+            <w:proofErr w:type="spellEnd"/>
+            <w:r>
+              <w:t xml:space="preserve"> </w:t>
+            </w:r>
+            <w:proofErr w:type="spellStart"/>
+            <w:r>
+              <w:t>down</w:t>
+            </w:r>
+            <w:proofErr w:type="spellEnd"/>
+            <w:r>
+              <w:t xml:space="preserve"> aika)</w:t>
             </w:r>
           </w:p>
         </w:tc>
@@ -2107,7 +2491,31 @@
               <w:cnfStyle w:val="000000000000" w:firstRow="0" w:lastRow="0" w:firstColumn="0" w:lastColumn="0" w:oddVBand="0" w:evenVBand="0" w:oddHBand="0" w:evenHBand="0" w:firstRowFirstColumn="0" w:firstRowLastColumn="0" w:lastRowFirstColumn="0" w:lastRowLastColumn="0"/>
             </w:pPr>
             <w:r>
-              <w:t>Otsikoiden ja leipätekstin fonttien muuttaminen (googlefont - font pairing)</w:t>
+              <w:t>Otsikoiden ja leipätekstin fonttien muuttaminen (</w:t>
+            </w:r>
+            <w:proofErr w:type="spellStart"/>
+            <w:r>
+              <w:t>googlefont</w:t>
+            </w:r>
+            <w:proofErr w:type="spellEnd"/>
+            <w:r>
+              <w:t xml:space="preserve"> - </w:t>
+            </w:r>
+            <w:proofErr w:type="spellStart"/>
+            <w:r>
+              <w:t>font</w:t>
+            </w:r>
+            <w:proofErr w:type="spellEnd"/>
+            <w:r>
+              <w:t xml:space="preserve"> </w:t>
+            </w:r>
+            <w:proofErr w:type="spellStart"/>
+            <w:r>
+              <w:t>pairing</w:t>
+            </w:r>
+            <w:proofErr w:type="spellEnd"/>
+            <w:r>
+              <w:t>)</w:t>
             </w:r>
           </w:p>
         </w:tc>
@@ -2201,7 +2609,293 @@
               <w:cnfStyle w:val="000000000000" w:firstRow="0" w:lastRow="0" w:firstColumn="0" w:lastColumn="0" w:oddVBand="0" w:evenVBand="0" w:oddHBand="0" w:evenHBand="0" w:firstRowFirstColumn="0" w:firstRowLastColumn="0" w:lastRowFirstColumn="0" w:lastRowLastColumn="0"/>
             </w:pPr>
             <w:r>
-              <w:t>Estetään pääsy submit.php (hakusana: post curl) -csrf</w:t>
+              <w:t xml:space="preserve">Estetään pääsy </w:t>
+            </w:r>
+            <w:proofErr w:type="spellStart"/>
+            <w:r>
+              <w:t>submit.php</w:t>
+            </w:r>
+            <w:proofErr w:type="spellEnd"/>
+            <w:r>
+              <w:t xml:space="preserve"> (hakusana: </w:t>
+            </w:r>
+            <w:proofErr w:type="spellStart"/>
+            <w:r>
+              <w:t>post</w:t>
+            </w:r>
+            <w:proofErr w:type="spellEnd"/>
+            <w:r>
+              <w:t xml:space="preserve"> </w:t>
+            </w:r>
+            <w:proofErr w:type="spellStart"/>
+            <w:r>
+              <w:t>curl</w:t>
+            </w:r>
+            <w:proofErr w:type="spellEnd"/>
+            <w:r>
+              <w:t>) -</w:t>
+            </w:r>
+            <w:proofErr w:type="spellStart"/>
+            <w:r>
+              <w:t>csrf</w:t>
+            </w:r>
+            <w:proofErr w:type="spellEnd"/>
+          </w:p>
+        </w:tc>
+      </w:tr>
+      <w:tr>
+        <w:trPr>
+          <w:cnfStyle w:val="000000100000" w:firstRow="0" w:lastRow="0" w:firstColumn="0" w:lastColumn="0" w:oddVBand="0" w:evenVBand="0" w:oddHBand="1" w:evenHBand="0" w:firstRowFirstColumn="0" w:firstRowLastColumn="0" w:lastRowFirstColumn="0" w:lastRowLastColumn="0"/>
+        </w:trPr>
+        <w:tc>
+          <w:tcPr>
+            <w:cnfStyle w:val="001000000000" w:firstRow="0" w:lastRow="0" w:firstColumn="1" w:lastColumn="0" w:oddVBand="0" w:evenVBand="0" w:oddHBand="0" w:evenHBand="0" w:firstRowFirstColumn="0" w:firstRowLastColumn="0" w:lastRowFirstColumn="0" w:lastRowLastColumn="0"/>
+            <w:tcW w:w="562" w:type="dxa"/>
+          </w:tcPr>
+          <w:p/>
+        </w:tc>
+        <w:tc>
+          <w:tcPr>
+            <w:tcW w:w="1276" w:type="dxa"/>
+          </w:tcPr>
+          <w:p>
+            <w:pPr>
+              <w:cnfStyle w:val="000000100000" w:firstRow="0" w:lastRow="0" w:firstColumn="0" w:lastColumn="0" w:oddVBand="0" w:evenVBand="0" w:oddHBand="1" w:evenHBand="0" w:firstRowFirstColumn="0" w:firstRowLastColumn="0" w:lastRowFirstColumn="0" w:lastRowLastColumn="0"/>
+            </w:pPr>
+            <w:proofErr w:type="spellStart"/>
+            <w:r>
+              <w:t>sunnutai</w:t>
+            </w:r>
+            <w:proofErr w:type="spellEnd"/>
+          </w:p>
+        </w:tc>
+        <w:tc>
+          <w:tcPr>
+            <w:tcW w:w="1418" w:type="dxa"/>
+          </w:tcPr>
+          <w:p>
+            <w:pPr>
+              <w:cnfStyle w:val="000000100000" w:firstRow="0" w:lastRow="0" w:firstColumn="0" w:lastColumn="0" w:oddVBand="0" w:evenVBand="0" w:oddHBand="1" w:evenHBand="0" w:firstRowFirstColumn="0" w:firstRowLastColumn="0" w:lastRowFirstColumn="0" w:lastRowLastColumn="0"/>
+            </w:pPr>
+            <w:r>
+              <w:t>21.6.</w:t>
+            </w:r>
+          </w:p>
+        </w:tc>
+        <w:tc>
+          <w:tcPr>
+            <w:tcW w:w="6377" w:type="dxa"/>
+          </w:tcPr>
+          <w:p>
+            <w:pPr>
+              <w:cnfStyle w:val="000000100000" w:firstRow="0" w:lastRow="0" w:firstColumn="0" w:lastColumn="0" w:oddVBand="0" w:evenVBand="0" w:oddHBand="1" w:evenHBand="0" w:firstRowFirstColumn="0" w:firstRowLastColumn="0" w:lastRowFirstColumn="0" w:lastRowLastColumn="0"/>
+            </w:pPr>
+          </w:p>
+        </w:tc>
+      </w:tr>
+      <w:tr>
+        <w:tc>
+          <w:tcPr>
+            <w:cnfStyle w:val="001000000000" w:firstRow="0" w:lastRow="0" w:firstColumn="1" w:lastColumn="0" w:oddVBand="0" w:evenVBand="0" w:oddHBand="0" w:evenHBand="0" w:firstRowFirstColumn="0" w:firstRowLastColumn="0" w:lastRowFirstColumn="0" w:lastRowLastColumn="0"/>
+            <w:tcW w:w="562" w:type="dxa"/>
+          </w:tcPr>
+          <w:p>
+            <w:r>
+              <w:t>34</w:t>
+            </w:r>
+          </w:p>
+        </w:tc>
+        <w:tc>
+          <w:tcPr>
+            <w:tcW w:w="1276" w:type="dxa"/>
+          </w:tcPr>
+          <w:p>
+            <w:pPr>
+              <w:cnfStyle w:val="000000000000" w:firstRow="0" w:lastRow="0" w:firstColumn="0" w:lastColumn="0" w:oddVBand="0" w:evenVBand="0" w:oddHBand="0" w:evenHBand="0" w:firstRowFirstColumn="0" w:firstRowLastColumn="0" w:lastRowFirstColumn="0" w:lastRowLastColumn="0"/>
+            </w:pPr>
+          </w:p>
+        </w:tc>
+        <w:tc>
+          <w:tcPr>
+            <w:tcW w:w="1418" w:type="dxa"/>
+          </w:tcPr>
+          <w:p>
+            <w:pPr>
+              <w:cnfStyle w:val="000000000000" w:firstRow="0" w:lastRow="0" w:firstColumn="0" w:lastColumn="0" w:oddVBand="0" w:evenVBand="0" w:oddHBand="0" w:evenHBand="0" w:firstRowFirstColumn="0" w:firstRowLastColumn="0" w:lastRowFirstColumn="0" w:lastRowLastColumn="0"/>
+            </w:pPr>
+          </w:p>
+        </w:tc>
+        <w:tc>
+          <w:tcPr>
+            <w:tcW w:w="6377" w:type="dxa"/>
+          </w:tcPr>
+          <w:p>
+            <w:pPr>
+              <w:cnfStyle w:val="000000000000" w:firstRow="0" w:lastRow="0" w:firstColumn="0" w:lastColumn="0" w:oddVBand="0" w:evenVBand="0" w:oddHBand="0" w:evenHBand="0" w:firstRowFirstColumn="0" w:firstRowLastColumn="0" w:lastRowFirstColumn="0" w:lastRowLastColumn="0"/>
+            </w:pPr>
+            <w:proofErr w:type="gramStart"/>
+            <w:r>
+              <w:t>Luodaan .</w:t>
+            </w:r>
+            <w:proofErr w:type="spellStart"/>
+            <w:proofErr w:type="gramEnd"/>
+            <w:r>
+              <w:t>htacces</w:t>
+            </w:r>
+            <w:proofErr w:type="spellEnd"/>
+            <w:r>
+              <w:t xml:space="preserve">-tiedostot, jotka estävät </w:t>
+            </w:r>
+            <w:proofErr w:type="spellStart"/>
+            <w:r>
+              <w:t>img</w:t>
+            </w:r>
+            <w:proofErr w:type="spellEnd"/>
+            <w:r>
+              <w:t xml:space="preserve"> ja </w:t>
+            </w:r>
+            <w:proofErr w:type="spellStart"/>
+            <w:r>
+              <w:t>uploads</w:t>
+            </w:r>
+            <w:proofErr w:type="spellEnd"/>
+            <w:r>
+              <w:t xml:space="preserve"> kansioiden näkymisen. Lisäksi </w:t>
+            </w:r>
+            <w:proofErr w:type="spellStart"/>
+            <w:r>
+              <w:t>uploads</w:t>
+            </w:r>
+            <w:proofErr w:type="spellEnd"/>
+            <w:r>
+              <w:t xml:space="preserve"> kansiossa olevat </w:t>
+            </w:r>
+            <w:proofErr w:type="spellStart"/>
+            <w:r>
+              <w:t>php:t</w:t>
+            </w:r>
+            <w:proofErr w:type="spellEnd"/>
+            <w:r>
+              <w:t xml:space="preserve"> jätetään ajamatta.</w:t>
+            </w:r>
+          </w:p>
+        </w:tc>
+      </w:tr>
+      <w:tr>
+        <w:trPr>
+          <w:cnfStyle w:val="000000100000" w:firstRow="0" w:lastRow="0" w:firstColumn="0" w:lastColumn="0" w:oddVBand="0" w:evenVBand="0" w:oddHBand="1" w:evenHBand="0" w:firstRowFirstColumn="0" w:firstRowLastColumn="0" w:lastRowFirstColumn="0" w:lastRowLastColumn="0"/>
+        </w:trPr>
+        <w:tc>
+          <w:tcPr>
+            <w:cnfStyle w:val="001000000000" w:firstRow="0" w:lastRow="0" w:firstColumn="1" w:lastColumn="0" w:oddVBand="0" w:evenVBand="0" w:oddHBand="0" w:evenHBand="0" w:firstRowFirstColumn="0" w:firstRowLastColumn="0" w:lastRowFirstColumn="0" w:lastRowLastColumn="0"/>
+            <w:tcW w:w="562" w:type="dxa"/>
+          </w:tcPr>
+          <w:p>
+            <w:r>
+              <w:t>33</w:t>
+            </w:r>
+          </w:p>
+        </w:tc>
+        <w:tc>
+          <w:tcPr>
+            <w:tcW w:w="1276" w:type="dxa"/>
+          </w:tcPr>
+          <w:p>
+            <w:pPr>
+              <w:cnfStyle w:val="000000100000" w:firstRow="0" w:lastRow="0" w:firstColumn="0" w:lastColumn="0" w:oddVBand="0" w:evenVBand="0" w:oddHBand="1" w:evenHBand="0" w:firstRowFirstColumn="0" w:firstRowLastColumn="0" w:lastRowFirstColumn="0" w:lastRowLastColumn="0"/>
+            </w:pPr>
+          </w:p>
+        </w:tc>
+        <w:tc>
+          <w:tcPr>
+            <w:tcW w:w="1418" w:type="dxa"/>
+          </w:tcPr>
+          <w:p>
+            <w:pPr>
+              <w:cnfStyle w:val="000000100000" w:firstRow="0" w:lastRow="0" w:firstColumn="0" w:lastColumn="0" w:oddVBand="0" w:evenVBand="0" w:oddHBand="1" w:evenHBand="0" w:firstRowFirstColumn="0" w:firstRowLastColumn="0" w:lastRowFirstColumn="0" w:lastRowLastColumn="0"/>
+            </w:pPr>
+          </w:p>
+        </w:tc>
+        <w:tc>
+          <w:tcPr>
+            <w:tcW w:w="6377" w:type="dxa"/>
+          </w:tcPr>
+          <w:p>
+            <w:pPr>
+              <w:cnfStyle w:val="000000100000" w:firstRow="0" w:lastRow="0" w:firstColumn="0" w:lastColumn="0" w:oddVBand="0" w:evenVBand="0" w:oddHBand="1" w:evenHBand="0" w:firstRowFirstColumn="0" w:firstRowLastColumn="0" w:lastRowFirstColumn="0" w:lastRowLastColumn="0"/>
+            </w:pPr>
+            <w:r>
+              <w:t xml:space="preserve">Muutetaan </w:t>
+            </w:r>
+            <w:proofErr w:type="spellStart"/>
+            <w:r>
+              <w:t>tagien</w:t>
+            </w:r>
+            <w:proofErr w:type="spellEnd"/>
+            <w:r>
+              <w:t xml:space="preserve">-lisäys -nappula takaisin </w:t>
+            </w:r>
+            <w:proofErr w:type="spellStart"/>
+            <w:r>
+              <w:t>samankokoiseksi</w:t>
+            </w:r>
+            <w:proofErr w:type="spellEnd"/>
+            <w:r>
+              <w:t xml:space="preserve"> tekstikentän kanssa.</w:t>
+            </w:r>
+          </w:p>
+        </w:tc>
+      </w:tr>
+      <w:tr>
+        <w:tc>
+          <w:tcPr>
+            <w:cnfStyle w:val="001000000000" w:firstRow="0" w:lastRow="0" w:firstColumn="1" w:lastColumn="0" w:oddVBand="0" w:evenVBand="0" w:oddHBand="0" w:evenHBand="0" w:firstRowFirstColumn="0" w:firstRowLastColumn="0" w:lastRowFirstColumn="0" w:lastRowLastColumn="0"/>
+            <w:tcW w:w="562" w:type="dxa"/>
+          </w:tcPr>
+          <w:p>
+            <w:r>
+              <w:t>30</w:t>
+            </w:r>
+          </w:p>
+        </w:tc>
+        <w:tc>
+          <w:tcPr>
+            <w:tcW w:w="1276" w:type="dxa"/>
+          </w:tcPr>
+          <w:p>
+            <w:pPr>
+              <w:cnfStyle w:val="000000000000" w:firstRow="0" w:lastRow="0" w:firstColumn="0" w:lastColumn="0" w:oddVBand="0" w:evenVBand="0" w:oddHBand="0" w:evenHBand="0" w:firstRowFirstColumn="0" w:firstRowLastColumn="0" w:lastRowFirstColumn="0" w:lastRowLastColumn="0"/>
+            </w:pPr>
+          </w:p>
+        </w:tc>
+        <w:tc>
+          <w:tcPr>
+            <w:tcW w:w="1418" w:type="dxa"/>
+          </w:tcPr>
+          <w:p>
+            <w:pPr>
+              <w:cnfStyle w:val="000000000000" w:firstRow="0" w:lastRow="0" w:firstColumn="0" w:lastColumn="0" w:oddVBand="0" w:evenVBand="0" w:oddHBand="0" w:evenHBand="0" w:firstRowFirstColumn="0" w:firstRowLastColumn="0" w:lastRowFirstColumn="0" w:lastRowLastColumn="0"/>
+            </w:pPr>
+          </w:p>
+        </w:tc>
+        <w:tc>
+          <w:tcPr>
+            <w:tcW w:w="6377" w:type="dxa"/>
+          </w:tcPr>
+          <w:p>
+            <w:pPr>
+              <w:cnfStyle w:val="000000000000" w:firstRow="0" w:lastRow="0" w:firstColumn="0" w:lastColumn="0" w:oddVBand="0" w:evenVBand="0" w:oddHBand="0" w:evenHBand="0" w:firstRowFirstColumn="0" w:firstRowLastColumn="0" w:lastRowFirstColumn="0" w:lastRowLastColumn="0"/>
+            </w:pPr>
+            <w:r>
+              <w:t xml:space="preserve">Eerikin kuvan pienentäminen (ja </w:t>
+            </w:r>
+            <w:proofErr w:type="spellStart"/>
+            <w:r>
+              <w:t>photosopattu</w:t>
+            </w:r>
+            <w:proofErr w:type="spellEnd"/>
+            <w:r>
+              <w:t xml:space="preserve"> paremmaksi)</w:t>
             </w:r>
           </w:p>
         </w:tc>
@@ -2212,18 +2906,43 @@
       <w:pPr>
         <w:pStyle w:val="Otsikko2"/>
       </w:pPr>
+    </w:p>
+    <w:p>
+      <w:pPr>
+        <w:pStyle w:val="Otsikko2"/>
+      </w:pPr>
+      <w:proofErr w:type="gramStart"/>
       <w:r>
         <w:t>Suunnitellut</w:t>
       </w:r>
       <w:r>
         <w:t xml:space="preserve"> ominaisuudet</w:t>
       </w:r>
+      <w:proofErr w:type="gramEnd"/>
     </w:p>
+    <w:p>
+      <w:r>
+        <w:t>Blogi on ylläpitovaiheessa.</w:t>
+      </w:r>
+      <w:r>
+        <w:t xml:space="preserve"> Tällä hetkellä ei suunniteltuja ominaisuuksia.</w:t>
+      </w:r>
+    </w:p>
+    <w:p/>
+    <w:p>
+      <w:pPr>
+        <w:pStyle w:val="Otsikko2"/>
+      </w:pPr>
+      <w:r>
+        <w:t>Ominaisuudet, joita ei suunnitelmissa toteuttaa</w:t>
+      </w:r>
+    </w:p>
+    <w:p/>
     <w:tbl>
       <w:tblPr>
         <w:tblStyle w:val="Vriksruudukkotaulukko7-korostus3"/>
-        <w:tblpPr w:leftFromText="141" w:rightFromText="141" w:vertAnchor="page" w:horzAnchor="margin" w:tblpY="4711"/>
         <w:tblW w:w="9633" w:type="dxa"/>
+        <w:tblInd w:w="5" w:type="dxa"/>
         <w:tblLayout w:type="fixed"/>
         <w:tblLook w:val="04A0" w:firstRow="1" w:lastRow="0" w:firstColumn="1" w:lastColumn="0" w:noHBand="0" w:noVBand="1"/>
       </w:tblPr>
@@ -2326,31 +3045,39 @@
               </w:rPr>
               <w:t>ei tehdä</w:t>
             </w:r>
-            <w:bookmarkStart w:id="0" w:name="_GoBack"/>
-            <w:bookmarkEnd w:id="0"/>
-          </w:p>
-        </w:tc>
-        <w:tc>
-          <w:tcPr>
-            <w:tcW w:w="1418" w:type="dxa"/>
-          </w:tcPr>
-          <w:p>
-            <w:pPr>
-              <w:cnfStyle w:val="000000100000" w:firstRow="0" w:lastRow="0" w:firstColumn="0" w:lastColumn="0" w:oddVBand="0" w:evenVBand="0" w:oddHBand="1" w:evenHBand="0" w:firstRowFirstColumn="0" w:firstRowLastColumn="0" w:lastRowFirstColumn="0" w:lastRowLastColumn="0"/>
-            </w:pPr>
-          </w:p>
-        </w:tc>
-        <w:tc>
-          <w:tcPr>
-            <w:tcW w:w="6377" w:type="dxa"/>
-          </w:tcPr>
-          <w:p>
-            <w:pPr>
-              <w:cnfStyle w:val="000000100000" w:firstRow="0" w:lastRow="0" w:firstColumn="0" w:lastColumn="0" w:oddVBand="0" w:evenVBand="0" w:oddHBand="1" w:evenHBand="0" w:firstRowFirstColumn="0" w:firstRowLastColumn="0" w:lastRowFirstColumn="0" w:lastRowLastColumn="0"/>
-            </w:pPr>
-            <w:r>
-              <w:t>Jo tehdyn postauksen muokkaus</w:t>
-            </w:r>
+          </w:p>
+        </w:tc>
+        <w:tc>
+          <w:tcPr>
+            <w:tcW w:w="1418" w:type="dxa"/>
+          </w:tcPr>
+          <w:p>
+            <w:pPr>
+              <w:cnfStyle w:val="000000100000" w:firstRow="0" w:lastRow="0" w:firstColumn="0" w:lastColumn="0" w:oddVBand="0" w:evenVBand="0" w:oddHBand="1" w:evenHBand="0" w:firstRowFirstColumn="0" w:firstRowLastColumn="0" w:lastRowFirstColumn="0" w:lastRowLastColumn="0"/>
+            </w:pPr>
+          </w:p>
+        </w:tc>
+        <w:tc>
+          <w:tcPr>
+            <w:tcW w:w="6377" w:type="dxa"/>
+          </w:tcPr>
+          <w:p>
+            <w:pPr>
+              <w:cnfStyle w:val="000000100000" w:firstRow="0" w:lastRow="0" w:firstColumn="0" w:lastColumn="0" w:oddVBand="0" w:evenVBand="0" w:oddHBand="1" w:evenHBand="0" w:firstRowFirstColumn="0" w:firstRowLastColumn="0" w:lastRowFirstColumn="0" w:lastRowLastColumn="0"/>
+            </w:pPr>
+            <w:proofErr w:type="gramStart"/>
+            <w:r>
+              <w:t xml:space="preserve">Jo tehdyn </w:t>
+            </w:r>
+            <w:proofErr w:type="spellStart"/>
+            <w:r>
+              <w:t>postauksen</w:t>
+            </w:r>
+            <w:proofErr w:type="spellEnd"/>
+            <w:r>
+              <w:t xml:space="preserve"> muokkaus</w:t>
+            </w:r>
+            <w:proofErr w:type="gramEnd"/>
           </w:p>
         </w:tc>
       </w:tr>
@@ -2449,65 +3176,31 @@
             <w:pPr>
               <w:cnfStyle w:val="000000100000" w:firstRow="0" w:lastRow="0" w:firstColumn="0" w:lastColumn="0" w:oddVBand="0" w:evenVBand="0" w:oddHBand="1" w:evenHBand="0" w:firstRowFirstColumn="0" w:firstRowLastColumn="0" w:lastRowFirstColumn="0" w:lastRowLastColumn="0"/>
             </w:pPr>
-            <w:r>
-              <w:t>Suositeltuja postauksia yksittäisen postauksen loppuun</w:t>
-            </w:r>
-          </w:p>
-        </w:tc>
-      </w:tr>
-      <w:tr>
-        <w:tc>
-          <w:tcPr>
-            <w:cnfStyle w:val="001000000000" w:firstRow="0" w:lastRow="0" w:firstColumn="1" w:lastColumn="0" w:oddVBand="0" w:evenVBand="0" w:oddHBand="0" w:evenHBand="0" w:firstRowFirstColumn="0" w:firstRowLastColumn="0" w:lastRowFirstColumn="0" w:lastRowLastColumn="0"/>
-            <w:tcW w:w="562" w:type="dxa"/>
-          </w:tcPr>
-          <w:p>
-            <w:r>
-              <w:t>30</w:t>
-            </w:r>
-          </w:p>
-        </w:tc>
-        <w:tc>
-          <w:tcPr>
-            <w:tcW w:w="1276" w:type="dxa"/>
-          </w:tcPr>
-          <w:p>
-            <w:pPr>
-              <w:cnfStyle w:val="000000000000" w:firstRow="0" w:lastRow="0" w:firstColumn="0" w:lastColumn="0" w:oddVBand="0" w:evenVBand="0" w:oddHBand="0" w:evenHBand="0" w:firstRowFirstColumn="0" w:firstRowLastColumn="0" w:lastRowFirstColumn="0" w:lastRowLastColumn="0"/>
-            </w:pPr>
-            <w:r>
-              <w:t>su</w:t>
-            </w:r>
-          </w:p>
-        </w:tc>
-        <w:tc>
-          <w:tcPr>
-            <w:tcW w:w="1418" w:type="dxa"/>
-          </w:tcPr>
-          <w:p>
-            <w:pPr>
-              <w:cnfStyle w:val="000000000000" w:firstRow="0" w:lastRow="0" w:firstColumn="0" w:lastColumn="0" w:oddVBand="0" w:evenVBand="0" w:oddHBand="0" w:evenHBand="0" w:firstRowFirstColumn="0" w:firstRowLastColumn="0" w:lastRowFirstColumn="0" w:lastRowLastColumn="0"/>
-            </w:pPr>
-          </w:p>
-        </w:tc>
-        <w:tc>
-          <w:tcPr>
-            <w:tcW w:w="6377" w:type="dxa"/>
-          </w:tcPr>
-          <w:p>
-            <w:pPr>
-              <w:cnfStyle w:val="000000000000" w:firstRow="0" w:lastRow="0" w:firstColumn="0" w:lastColumn="0" w:oddVBand="0" w:evenVBand="0" w:oddHBand="0" w:evenHBand="0" w:firstRowFirstColumn="0" w:firstRowLastColumn="0" w:lastRowFirstColumn="0" w:lastRowLastColumn="0"/>
-            </w:pPr>
-            <w:r>
-              <w:t>Eerikin kuvan pienentäminen</w:t>
-            </w:r>
-          </w:p>
-        </w:tc>
-      </w:tr>
-      <w:tr>
-        <w:trPr>
-          <w:cnfStyle w:val="000000100000" w:firstRow="0" w:lastRow="0" w:firstColumn="0" w:lastColumn="0" w:oddVBand="0" w:evenVBand="0" w:oddHBand="1" w:evenHBand="0" w:firstRowFirstColumn="0" w:firstRowLastColumn="0" w:lastRowFirstColumn="0" w:lastRowLastColumn="0"/>
-        </w:trPr>
+            <w:proofErr w:type="gramStart"/>
+            <w:r>
+              <w:t xml:space="preserve">Suositeltuja </w:t>
+            </w:r>
+            <w:proofErr w:type="spellStart"/>
+            <w:r>
+              <w:t>postauksia</w:t>
+            </w:r>
+            <w:proofErr w:type="spellEnd"/>
+            <w:r>
+              <w:t xml:space="preserve"> yksittäisen </w:t>
+            </w:r>
+            <w:proofErr w:type="spellStart"/>
+            <w:r>
+              <w:t>postauksen</w:t>
+            </w:r>
+            <w:proofErr w:type="spellEnd"/>
+            <w:r>
+              <w:t xml:space="preserve"> loppuun</w:t>
+            </w:r>
+            <w:proofErr w:type="gramEnd"/>
+          </w:p>
+        </w:tc>
+      </w:tr>
+      <w:tr>
         <w:tc>
           <w:tcPr>
             <w:cnfStyle w:val="001000000000" w:firstRow="0" w:lastRow="0" w:firstColumn="1" w:lastColumn="0" w:oddVBand="0" w:evenVBand="0" w:oddHBand="0" w:evenHBand="0" w:firstRowFirstColumn="0" w:firstRowLastColumn="0" w:lastRowFirstColumn="0" w:lastRowLastColumn="0"/>
@@ -2525,7 +3218,7 @@
           </w:tcPr>
           <w:p>
             <w:pPr>
-              <w:cnfStyle w:val="000000100000" w:firstRow="0" w:lastRow="0" w:firstColumn="0" w:lastColumn="0" w:oddVBand="0" w:evenVBand="0" w:oddHBand="1" w:evenHBand="0" w:firstRowFirstColumn="0" w:firstRowLastColumn="0" w:lastRowFirstColumn="0" w:lastRowLastColumn="0"/>
+              <w:cnfStyle w:val="000000000000" w:firstRow="0" w:lastRow="0" w:firstColumn="0" w:lastColumn="0" w:oddVBand="0" w:evenVBand="0" w:oddHBand="0" w:evenHBand="0" w:firstRowFirstColumn="0" w:firstRowLastColumn="0" w:lastRowFirstColumn="0" w:lastRowLastColumn="0"/>
             </w:pPr>
             <w:r>
               <w:t>ei tehdä</w:t>
@@ -2538,69 +3231,28 @@
           </w:tcPr>
           <w:p>
             <w:pPr>
-              <w:cnfStyle w:val="000000100000" w:firstRow="0" w:lastRow="0" w:firstColumn="0" w:lastColumn="0" w:oddVBand="0" w:evenVBand="0" w:oddHBand="1" w:evenHBand="0" w:firstRowFirstColumn="0" w:firstRowLastColumn="0" w:lastRowFirstColumn="0" w:lastRowLastColumn="0"/>
-            </w:pPr>
-          </w:p>
-        </w:tc>
-        <w:tc>
-          <w:tcPr>
-            <w:tcW w:w="6377" w:type="dxa"/>
-          </w:tcPr>
-          <w:p>
-            <w:pPr>
-              <w:cnfStyle w:val="000000100000" w:firstRow="0" w:lastRow="0" w:firstColumn="0" w:lastColumn="0" w:oddVBand="0" w:evenVBand="0" w:oddHBand="1" w:evenHBand="0" w:firstRowFirstColumn="0" w:firstRowLastColumn="0" w:lastRowFirstColumn="0" w:lastRowLastColumn="0"/>
-            </w:pPr>
-            <w:r>
-              <w:t>Muistetaan kenelle reply on, vaikka tulee virhe</w:t>
-            </w:r>
-          </w:p>
-        </w:tc>
-      </w:tr>
-      <w:tr>
-        <w:tc>
-          <w:tcPr>
-            <w:cnfStyle w:val="001000000000" w:firstRow="0" w:lastRow="0" w:firstColumn="1" w:lastColumn="0" w:oddVBand="0" w:evenVBand="0" w:oddHBand="0" w:evenHBand="0" w:firstRowFirstColumn="0" w:firstRowLastColumn="0" w:lastRowFirstColumn="0" w:lastRowLastColumn="0"/>
-            <w:tcW w:w="562" w:type="dxa"/>
-          </w:tcPr>
-          <w:p>
-            <w:r>
-              <w:t>33</w:t>
-            </w:r>
-          </w:p>
-        </w:tc>
-        <w:tc>
-          <w:tcPr>
-            <w:tcW w:w="1276" w:type="dxa"/>
-          </w:tcPr>
-          <w:p>
-            <w:pPr>
-              <w:cnfStyle w:val="000000000000" w:firstRow="0" w:lastRow="0" w:firstColumn="0" w:lastColumn="0" w:oddVBand="0" w:evenVBand="0" w:oddHBand="0" w:evenHBand="0" w:firstRowFirstColumn="0" w:firstRowLastColumn="0" w:lastRowFirstColumn="0" w:lastRowLastColumn="0"/>
-            </w:pPr>
-            <w:r>
-              <w:t>su</w:t>
-            </w:r>
-          </w:p>
-        </w:tc>
-        <w:tc>
-          <w:tcPr>
-            <w:tcW w:w="1418" w:type="dxa"/>
-          </w:tcPr>
-          <w:p>
-            <w:pPr>
-              <w:cnfStyle w:val="000000000000" w:firstRow="0" w:lastRow="0" w:firstColumn="0" w:lastColumn="0" w:oddVBand="0" w:evenVBand="0" w:oddHBand="0" w:evenHBand="0" w:firstRowFirstColumn="0" w:firstRowLastColumn="0" w:lastRowFirstColumn="0" w:lastRowLastColumn="0"/>
-            </w:pPr>
-          </w:p>
-        </w:tc>
-        <w:tc>
-          <w:tcPr>
-            <w:tcW w:w="6377" w:type="dxa"/>
-          </w:tcPr>
-          <w:p>
-            <w:pPr>
-              <w:cnfStyle w:val="000000000000" w:firstRow="0" w:lastRow="0" w:firstColumn="0" w:lastColumn="0" w:oddVBand="0" w:evenVBand="0" w:oddHBand="0" w:evenHBand="0" w:firstRowFirstColumn="0" w:firstRowLastColumn="0" w:lastRowFirstColumn="0" w:lastRowLastColumn="0"/>
-            </w:pPr>
-            <w:r>
-              <w:t>Muutetaan tagien-lisäys -nappula takaisin samankokoiseksi tekstikentän kanssa.</w:t>
+              <w:cnfStyle w:val="000000000000" w:firstRow="0" w:lastRow="0" w:firstColumn="0" w:lastColumn="0" w:oddVBand="0" w:evenVBand="0" w:oddHBand="0" w:evenHBand="0" w:firstRowFirstColumn="0" w:firstRowLastColumn="0" w:lastRowFirstColumn="0" w:lastRowLastColumn="0"/>
+            </w:pPr>
+          </w:p>
+        </w:tc>
+        <w:tc>
+          <w:tcPr>
+            <w:tcW w:w="6377" w:type="dxa"/>
+          </w:tcPr>
+          <w:p>
+            <w:pPr>
+              <w:cnfStyle w:val="000000000000" w:firstRow="0" w:lastRow="0" w:firstColumn="0" w:lastColumn="0" w:oddVBand="0" w:evenVBand="0" w:oddHBand="0" w:evenHBand="0" w:firstRowFirstColumn="0" w:firstRowLastColumn="0" w:lastRowFirstColumn="0" w:lastRowLastColumn="0"/>
+            </w:pPr>
+            <w:r>
+              <w:t xml:space="preserve">Muistetaan kenelle </w:t>
+            </w:r>
+            <w:proofErr w:type="spellStart"/>
+            <w:r>
+              <w:t>reply</w:t>
+            </w:r>
+            <w:proofErr w:type="spellEnd"/>
+            <w:r>
+              <w:t xml:space="preserve"> on, vaikka tulee virhe</w:t>
             </w:r>
           </w:p>
         </w:tc>
@@ -2608,7 +3260,6 @@
     </w:tbl>
     <w:p/>
     <w:sectPr>
-      <w:headerReference w:type="first" r:id="rId6"/>
       <w:pgSz w:w="11906" w:h="16838"/>
       <w:pgMar w:top="1417" w:right="1134" w:bottom="1417" w:left="1134" w:header="708" w:footer="708" w:gutter="0"/>
       <w:cols w:space="708"/>
@@ -2667,37 +3318,6 @@
     </w:p>
   </w:footnote>
 </w:footnotes>
-</file>
-
-<file path=word/header1.xml><?xml version="1.0" encoding="utf-8"?>
-<w:hdr xmlns:wpc="http://schemas.microsoft.com/office/word/2010/wordprocessingCanvas" xmlns:mc="http://schemas.openxmlformats.org/markup-compatibility/2006" xmlns:o="urn:schemas-microsoft-com:office:office" xmlns:r="http://schemas.openxmlformats.org/officeDocument/2006/relationships" xmlns:m="http://schemas.openxmlformats.org/officeDocument/2006/math" xmlns:v="urn:schemas-microsoft-com:vml" xmlns:wp14="http://schemas.microsoft.com/office/word/2010/wordprocessingDrawing" xmlns:wp="http://schemas.openxmlformats.org/drawingml/2006/wordprocessingDrawing" xmlns:w10="urn:schemas-microsoft-com:office:word" xmlns:w="http://schemas.openxmlformats.org/wordprocessingml/2006/main" xmlns:w14="http://schemas.microsoft.com/office/word/2010/wordml" xmlns:w15="http://schemas.microsoft.com/office/word/2012/wordml" xmlns:wpg="http://schemas.microsoft.com/office/word/2010/wordprocessingGroup" xmlns:wpi="http://schemas.microsoft.com/office/word/2010/wordprocessingInk" xmlns:wne="http://schemas.microsoft.com/office/word/2006/wordml" xmlns:wps="http://schemas.microsoft.com/office/word/2010/wordprocessingShape" mc:Ignorable="w14 w15 wp14">
-  <w:p>
-    <w:pPr>
-      <w:pStyle w:val="Yltunniste"/>
-    </w:pPr>
-    <w:r>
-      <w:t>Korea blog</w:t>
-    </w:r>
-  </w:p>
-  <w:p>
-    <w:pPr>
-      <w:pStyle w:val="Yltunniste"/>
-    </w:pPr>
-  </w:p>
-  <w:p>
-    <w:pPr>
-      <w:pStyle w:val="Yltunniste"/>
-    </w:pPr>
-    <w:r>
-      <w:t>Toteutetut ominaisuudet</w:t>
-    </w:r>
-  </w:p>
-  <w:p>
-    <w:pPr>
-      <w:pStyle w:val="Yltunniste"/>
-    </w:pPr>
-  </w:p>
-</w:hdr>
 </file>
 
 <file path=word/styles.xml><?xml version="1.0" encoding="utf-8"?>

</xml_diff>